<commit_message>
Extracting the Attrributes 잘못 적혀져 있어서 수정함
</commit_message>
<xml_diff>
--- a/admin/Use Case & Domain Model.docx
+++ b/admin/Use Case & Domain Model.docx
@@ -11,7 +11,7 @@
         <w:spacing w:before="240" w:after="240" w:line="240" w:lineRule="auto"/>
         <w:jc w:val="left"/>
         <w:rPr>
-          <w:rFonts w:ascii="Arial" w:eastAsia="굴림" w:hAnsi="Arial" w:cs="Arial" w:hint="eastAsia"/>
+          <w:rFonts w:ascii="Arial" w:eastAsia="굴림" w:hAnsi="Arial" w:cs="Arial"/>
           <w:b/>
           <w:bCs/>
           <w:color w:val="24292E"/>
@@ -3038,7 +3038,7 @@
               <w:spacing w:after="0" w:line="240" w:lineRule="auto"/>
               <w:jc w:val="left"/>
               <w:rPr>
-                <w:rFonts w:ascii="굴림" w:eastAsia="굴림" w:hAnsi="굴림" w:cs="굴림" w:hint="eastAsia"/>
+                <w:rFonts w:ascii="굴림" w:eastAsia="굴림" w:hAnsi="굴림" w:cs="굴림"/>
                 <w:kern w:val="0"/>
                 <w:sz w:val="24"/>
                 <w:szCs w:val="24"/>
@@ -8448,7 +8448,7 @@
               <w:spacing w:after="0" w:line="240" w:lineRule="auto"/>
               <w:jc w:val="left"/>
               <w:rPr>
-                <w:rFonts w:ascii="굴림" w:eastAsia="굴림" w:hAnsi="굴림" w:cs="굴림" w:hint="eastAsia"/>
+                <w:rFonts w:ascii="굴림" w:eastAsia="굴림" w:hAnsi="굴림" w:cs="굴림"/>
                 <w:kern w:val="0"/>
                 <w:sz w:val="24"/>
                 <w:szCs w:val="24"/>
@@ -8562,7 +8562,7 @@
               <w:spacing w:after="0" w:line="240" w:lineRule="auto"/>
               <w:jc w:val="left"/>
               <w:rPr>
-                <w:rFonts w:ascii="굴림" w:eastAsia="굴림" w:hAnsi="굴림" w:cs="굴림" w:hint="eastAsia"/>
+                <w:rFonts w:ascii="굴림" w:eastAsia="굴림" w:hAnsi="굴림" w:cs="굴림"/>
                 <w:kern w:val="0"/>
                 <w:sz w:val="24"/>
                 <w:szCs w:val="24"/>
@@ -9760,7 +9760,7 @@
         <w:spacing w:after="0" w:line="240" w:lineRule="auto"/>
         <w:jc w:val="left"/>
         <w:rPr>
-          <w:rFonts w:ascii="굴림" w:eastAsia="굴림" w:hAnsi="굴림" w:cs="굴림" w:hint="eastAsia"/>
+          <w:rFonts w:ascii="굴림" w:eastAsia="굴림" w:hAnsi="굴림" w:cs="굴림"/>
           <w:kern w:val="0"/>
           <w:sz w:val="24"/>
           <w:szCs w:val="24"/>
@@ -9776,7 +9776,7 @@
         <w:spacing w:after="0" w:line="240" w:lineRule="auto"/>
         <w:jc w:val="left"/>
         <w:rPr>
-          <w:rFonts w:ascii="굴림" w:eastAsia="굴림" w:hAnsi="굴림" w:cs="굴림" w:hint="eastAsia"/>
+          <w:rFonts w:ascii="굴림" w:eastAsia="굴림" w:hAnsi="굴림" w:cs="굴림"/>
           <w:kern w:val="0"/>
           <w:sz w:val="24"/>
           <w:szCs w:val="24"/>
@@ -10229,7 +10229,7 @@
               <w:spacing w:before="240" w:after="0" w:line="240" w:lineRule="auto"/>
               <w:jc w:val="left"/>
               <w:rPr>
-                <w:rFonts w:ascii="Arial" w:eastAsia="굴림" w:hAnsi="Arial" w:cs="Arial" w:hint="eastAsia"/>
+                <w:rFonts w:ascii="Arial" w:eastAsia="굴림" w:hAnsi="Arial" w:cs="Arial"/>
                 <w:color w:val="000000"/>
                 <w:kern w:val="0"/>
                 <w:sz w:val="22"/>
@@ -12038,13 +12038,7 @@
       </w:tr>
     </w:tbl>
     <w:p/>
-    <w:p>
-      <w:pPr>
-        <w:rPr>
-          <w:rFonts w:hint="eastAsia"/>
-        </w:rPr>
-      </w:pPr>
-    </w:p>
+    <w:p/>
     <w:p/>
     <w:p>
       <w:pPr>
@@ -12055,7 +12049,7 @@
         <w:spacing w:before="240" w:after="240" w:line="240" w:lineRule="auto"/>
         <w:jc w:val="left"/>
         <w:rPr>
-          <w:rFonts w:ascii="Arial" w:eastAsia="굴림" w:hAnsi="Arial" w:cs="Arial" w:hint="eastAsia"/>
+          <w:rFonts w:ascii="Arial" w:eastAsia="굴림" w:hAnsi="Arial" w:cs="Arial"/>
           <w:b/>
           <w:bCs/>
           <w:color w:val="24292E"/>
@@ -12102,7 +12096,33 @@
           <w:sz w:val="24"/>
           <w:szCs w:val="24"/>
         </w:rPr>
-        <w:t xml:space="preserve">Partial Domain model for UC-7,8,12 : </w:t>
+        <w:t>Partial Domain model for UC-7,8,</w:t>
+      </w:r>
+      <w:proofErr w:type="gramStart"/>
+      <w:r>
+        <w:rPr>
+          <w:rFonts w:ascii="Arial" w:eastAsia="굴림" w:hAnsi="Arial" w:cs="Arial"/>
+          <w:b/>
+          <w:bCs/>
+          <w:color w:val="24292E"/>
+          <w:kern w:val="0"/>
+          <w:sz w:val="24"/>
+          <w:szCs w:val="24"/>
+        </w:rPr>
+        <w:t>12 :</w:t>
+      </w:r>
+      <w:proofErr w:type="gramEnd"/>
+      <w:r>
+        <w:rPr>
+          <w:rFonts w:ascii="Arial" w:eastAsia="굴림" w:hAnsi="Arial" w:cs="Arial"/>
+          <w:b/>
+          <w:bCs/>
+          <w:color w:val="24292E"/>
+          <w:kern w:val="0"/>
+          <w:sz w:val="24"/>
+          <w:szCs w:val="24"/>
+        </w:rPr>
+        <w:t xml:space="preserve"> </w:t>
       </w:r>
       <w:r>
         <w:rPr>
@@ -13807,7 +13827,33 @@
           <w:sz w:val="24"/>
           <w:szCs w:val="24"/>
         </w:rPr>
-        <w:t xml:space="preserve">Partial Domain model for UC-9 : </w:t>
+        <w:t>Partial Domain model for UC-</w:t>
+      </w:r>
+      <w:proofErr w:type="gramStart"/>
+      <w:r>
+        <w:rPr>
+          <w:rFonts w:ascii="Arial" w:eastAsia="굴림" w:hAnsi="Arial" w:cs="Arial"/>
+          <w:b/>
+          <w:bCs/>
+          <w:color w:val="24292E"/>
+          <w:kern w:val="0"/>
+          <w:sz w:val="24"/>
+          <w:szCs w:val="24"/>
+        </w:rPr>
+        <w:t>9 :</w:t>
+      </w:r>
+      <w:proofErr w:type="gramEnd"/>
+      <w:r>
+        <w:rPr>
+          <w:rFonts w:ascii="Arial" w:eastAsia="굴림" w:hAnsi="Arial" w:cs="Arial"/>
+          <w:b/>
+          <w:bCs/>
+          <w:color w:val="24292E"/>
+          <w:kern w:val="0"/>
+          <w:sz w:val="24"/>
+          <w:szCs w:val="24"/>
+        </w:rPr>
+        <w:t xml:space="preserve"> </w:t>
       </w:r>
       <w:r>
         <w:rPr>
@@ -15078,7 +15124,33 @@
           <w:sz w:val="24"/>
           <w:szCs w:val="24"/>
         </w:rPr>
-        <w:t xml:space="preserve">Partial Domain model for UC-10 : </w:t>
+        <w:t>Partial Domain model for UC-</w:t>
+      </w:r>
+      <w:proofErr w:type="gramStart"/>
+      <w:r>
+        <w:rPr>
+          <w:rFonts w:ascii="Arial" w:eastAsia="굴림" w:hAnsi="Arial" w:cs="Arial"/>
+          <w:b/>
+          <w:bCs/>
+          <w:color w:val="24292E"/>
+          <w:kern w:val="0"/>
+          <w:sz w:val="24"/>
+          <w:szCs w:val="24"/>
+        </w:rPr>
+        <w:t>10 :</w:t>
+      </w:r>
+      <w:proofErr w:type="gramEnd"/>
+      <w:r>
+        <w:rPr>
+          <w:rFonts w:ascii="Arial" w:eastAsia="굴림" w:hAnsi="Arial" w:cs="Arial"/>
+          <w:b/>
+          <w:bCs/>
+          <w:color w:val="24292E"/>
+          <w:kern w:val="0"/>
+          <w:sz w:val="24"/>
+          <w:szCs w:val="24"/>
+        </w:rPr>
+        <w:t xml:space="preserve"> </w:t>
       </w:r>
       <w:r>
         <w:rPr>
@@ -16760,7 +16832,33 @@
           <w:sz w:val="24"/>
           <w:szCs w:val="24"/>
         </w:rPr>
-        <w:t xml:space="preserve">Partial Domain model for UC-11 : </w:t>
+        <w:t>Partial Domain model for UC-</w:t>
+      </w:r>
+      <w:proofErr w:type="gramStart"/>
+      <w:r>
+        <w:rPr>
+          <w:rFonts w:ascii="Arial" w:eastAsia="굴림" w:hAnsi="Arial" w:cs="Arial"/>
+          <w:b/>
+          <w:bCs/>
+          <w:color w:val="24292E"/>
+          <w:kern w:val="0"/>
+          <w:sz w:val="24"/>
+          <w:szCs w:val="24"/>
+        </w:rPr>
+        <w:t>11 :</w:t>
+      </w:r>
+      <w:proofErr w:type="gramEnd"/>
+      <w:r>
+        <w:rPr>
+          <w:rFonts w:ascii="Arial" w:eastAsia="굴림" w:hAnsi="Arial" w:cs="Arial"/>
+          <w:b/>
+          <w:bCs/>
+          <w:color w:val="24292E"/>
+          <w:kern w:val="0"/>
+          <w:sz w:val="24"/>
+          <w:szCs w:val="24"/>
+        </w:rPr>
+        <w:t xml:space="preserve"> </w:t>
       </w:r>
       <w:r>
         <w:rPr>
@@ -18079,7 +18177,33 @@
           <w:sz w:val="24"/>
           <w:szCs w:val="24"/>
         </w:rPr>
-        <w:t xml:space="preserve">Partial Domain model for UC-7,8,12 : </w:t>
+        <w:t>Partial Domain model for UC-7,8,</w:t>
+      </w:r>
+      <w:proofErr w:type="gramStart"/>
+      <w:r>
+        <w:rPr>
+          <w:rFonts w:ascii="Arial" w:eastAsia="굴림" w:hAnsi="Arial" w:cs="Arial"/>
+          <w:b/>
+          <w:bCs/>
+          <w:color w:val="24292E"/>
+          <w:kern w:val="0"/>
+          <w:sz w:val="24"/>
+          <w:szCs w:val="24"/>
+        </w:rPr>
+        <w:t>12 :</w:t>
+      </w:r>
+      <w:proofErr w:type="gramEnd"/>
+      <w:r>
+        <w:rPr>
+          <w:rFonts w:ascii="Arial" w:eastAsia="굴림" w:hAnsi="Arial" w:cs="Arial"/>
+          <w:b/>
+          <w:bCs/>
+          <w:color w:val="24292E"/>
+          <w:kern w:val="0"/>
+          <w:sz w:val="24"/>
+          <w:szCs w:val="24"/>
+        </w:rPr>
+        <w:t xml:space="preserve"> </w:t>
       </w:r>
       <w:r>
         <w:rPr>
@@ -18948,7 +19072,33 @@
           <w:sz w:val="24"/>
           <w:szCs w:val="24"/>
         </w:rPr>
-        <w:t xml:space="preserve">Partial Domain model for UC-9 : </w:t>
+        <w:t>Partial Domain model for UC-</w:t>
+      </w:r>
+      <w:proofErr w:type="gramStart"/>
+      <w:r>
+        <w:rPr>
+          <w:rFonts w:ascii="Arial" w:eastAsia="굴림" w:hAnsi="Arial" w:cs="Arial"/>
+          <w:b/>
+          <w:bCs/>
+          <w:color w:val="24292E"/>
+          <w:kern w:val="0"/>
+          <w:sz w:val="24"/>
+          <w:szCs w:val="24"/>
+        </w:rPr>
+        <w:t>9 :</w:t>
+      </w:r>
+      <w:proofErr w:type="gramEnd"/>
+      <w:r>
+        <w:rPr>
+          <w:rFonts w:ascii="Arial" w:eastAsia="굴림" w:hAnsi="Arial" w:cs="Arial"/>
+          <w:b/>
+          <w:bCs/>
+          <w:color w:val="24292E"/>
+          <w:kern w:val="0"/>
+          <w:sz w:val="24"/>
+          <w:szCs w:val="24"/>
+        </w:rPr>
+        <w:t xml:space="preserve"> </w:t>
       </w:r>
       <w:r>
         <w:rPr>
@@ -19657,7 +19807,33 @@
           <w:sz w:val="24"/>
           <w:szCs w:val="24"/>
         </w:rPr>
-        <w:t xml:space="preserve">Partial Domain model for UC-10 : </w:t>
+        <w:t>Partial Domain model for UC-</w:t>
+      </w:r>
+      <w:proofErr w:type="gramStart"/>
+      <w:r>
+        <w:rPr>
+          <w:rFonts w:ascii="Arial" w:eastAsia="굴림" w:hAnsi="Arial" w:cs="Arial"/>
+          <w:b/>
+          <w:bCs/>
+          <w:color w:val="24292E"/>
+          <w:kern w:val="0"/>
+          <w:sz w:val="24"/>
+          <w:szCs w:val="24"/>
+        </w:rPr>
+        <w:t>10 :</w:t>
+      </w:r>
+      <w:proofErr w:type="gramEnd"/>
+      <w:r>
+        <w:rPr>
+          <w:rFonts w:ascii="Arial" w:eastAsia="굴림" w:hAnsi="Arial" w:cs="Arial"/>
+          <w:b/>
+          <w:bCs/>
+          <w:color w:val="24292E"/>
+          <w:kern w:val="0"/>
+          <w:sz w:val="24"/>
+          <w:szCs w:val="24"/>
+        </w:rPr>
+        <w:t xml:space="preserve"> </w:t>
       </w:r>
       <w:r>
         <w:rPr>
@@ -20838,7 +21014,33 @@
           <w:sz w:val="24"/>
           <w:szCs w:val="24"/>
         </w:rPr>
-        <w:t xml:space="preserve">Partial Domain model for UC-11 : </w:t>
+        <w:t>Partial Domain model for UC-</w:t>
+      </w:r>
+      <w:proofErr w:type="gramStart"/>
+      <w:r>
+        <w:rPr>
+          <w:rFonts w:ascii="Arial" w:eastAsia="굴림" w:hAnsi="Arial" w:cs="Arial"/>
+          <w:b/>
+          <w:bCs/>
+          <w:color w:val="24292E"/>
+          <w:kern w:val="0"/>
+          <w:sz w:val="24"/>
+          <w:szCs w:val="24"/>
+        </w:rPr>
+        <w:t>11 :</w:t>
+      </w:r>
+      <w:proofErr w:type="gramEnd"/>
+      <w:r>
+        <w:rPr>
+          <w:rFonts w:ascii="Arial" w:eastAsia="굴림" w:hAnsi="Arial" w:cs="Arial"/>
+          <w:b/>
+          <w:bCs/>
+          <w:color w:val="24292E"/>
+          <w:kern w:val="0"/>
+          <w:sz w:val="24"/>
+          <w:szCs w:val="24"/>
+        </w:rPr>
+        <w:t xml:space="preserve"> </w:t>
       </w:r>
       <w:r>
         <w:rPr>
@@ -21471,7 +21673,33 @@
           <w:sz w:val="24"/>
           <w:szCs w:val="24"/>
         </w:rPr>
-        <w:t xml:space="preserve">Partial Domain model for UC-7,8,12 : </w:t>
+        <w:t>Partial Domain model for UC-7,8,</w:t>
+      </w:r>
+      <w:proofErr w:type="gramStart"/>
+      <w:r>
+        <w:rPr>
+          <w:rFonts w:ascii="Arial" w:eastAsia="굴림" w:hAnsi="Arial" w:cs="Arial"/>
+          <w:b/>
+          <w:bCs/>
+          <w:color w:val="24292E"/>
+          <w:kern w:val="0"/>
+          <w:sz w:val="24"/>
+          <w:szCs w:val="24"/>
+        </w:rPr>
+        <w:t>12 :</w:t>
+      </w:r>
+      <w:proofErr w:type="gramEnd"/>
+      <w:r>
+        <w:rPr>
+          <w:rFonts w:ascii="Arial" w:eastAsia="굴림" w:hAnsi="Arial" w:cs="Arial"/>
+          <w:b/>
+          <w:bCs/>
+          <w:color w:val="24292E"/>
+          <w:kern w:val="0"/>
+          <w:sz w:val="24"/>
+          <w:szCs w:val="24"/>
+        </w:rPr>
+        <w:t xml:space="preserve"> </w:t>
       </w:r>
       <w:r>
         <w:rPr>
@@ -21582,9 +21810,9 @@
         <w:tblLook w:val="04A0" w:firstRow="1" w:lastRow="0" w:firstColumn="1" w:lastColumn="0" w:noHBand="0" w:noVBand="1"/>
       </w:tblPr>
       <w:tblGrid>
-        <w:gridCol w:w="1691"/>
-        <w:gridCol w:w="5479"/>
-        <w:gridCol w:w="1836"/>
+        <w:gridCol w:w="1160"/>
+        <w:gridCol w:w="2067"/>
+        <w:gridCol w:w="4174"/>
       </w:tblGrid>
       <w:tr>
         <w:trPr>
@@ -21592,7 +21820,7 @@
         </w:trPr>
         <w:tc>
           <w:tcPr>
-            <w:tcW w:w="1691" w:type="dxa"/>
+            <w:tcW w:w="0" w:type="auto"/>
             <w:tcBorders>
               <w:top w:val="single" w:sz="8" w:space="0" w:color="000000"/>
               <w:left w:val="single" w:sz="8" w:space="0" w:color="000000"/>
@@ -21631,13 +21859,13 @@
                 <w:sz w:val="24"/>
                 <w:szCs w:val="24"/>
               </w:rPr>
-              <w:t>Concept pair</w:t>
-            </w:r>
-          </w:p>
-        </w:tc>
-        <w:tc>
-          <w:tcPr>
-            <w:tcW w:w="5479" w:type="dxa"/>
+              <w:t>Concept</w:t>
+            </w:r>
+          </w:p>
+        </w:tc>
+        <w:tc>
+          <w:tcPr>
+            <w:tcW w:w="0" w:type="auto"/>
             <w:tcBorders>
               <w:top w:val="single" w:sz="8" w:space="0" w:color="000000"/>
               <w:left w:val="single" w:sz="8" w:space="0" w:color="000000"/>
@@ -21676,17 +21904,7 @@
                 <w:sz w:val="24"/>
                 <w:szCs w:val="24"/>
               </w:rPr>
-              <w:t xml:space="preserve">Association </w:t>
-            </w:r>
-            <w:r>
-              <w:rPr>
-                <w:rFonts w:ascii="Arial" w:eastAsia="굴림" w:hAnsi="Arial" w:cs="Arial"/>
-                <w:color w:val="24292E"/>
-                <w:kern w:val="0"/>
-                <w:sz w:val="24"/>
-                <w:szCs w:val="24"/>
-              </w:rPr>
-              <w:t>설명</w:t>
+              <w:t>Attributes</w:t>
             </w:r>
           </w:p>
         </w:tc>
@@ -21731,17 +21949,17 @@
                 <w:sz w:val="24"/>
                 <w:szCs w:val="24"/>
               </w:rPr>
-              <w:t xml:space="preserve">Association </w:t>
-            </w:r>
-            <w:r>
-              <w:rPr>
-                <w:rFonts w:ascii="Arial" w:eastAsia="굴림" w:hAnsi="Arial" w:cs="Arial"/>
-                <w:color w:val="24292E"/>
-                <w:kern w:val="0"/>
-                <w:sz w:val="24"/>
-                <w:szCs w:val="24"/>
-              </w:rPr>
-              <w:t>명칭</w:t>
+              <w:t xml:space="preserve">Attribute </w:t>
+            </w:r>
+            <w:r>
+              <w:rPr>
+                <w:rFonts w:ascii="Arial" w:eastAsia="굴림" w:hAnsi="Arial" w:cs="Arial"/>
+                <w:color w:val="24292E"/>
+                <w:kern w:val="0"/>
+                <w:sz w:val="24"/>
+                <w:szCs w:val="24"/>
+              </w:rPr>
+              <w:t>설명</w:t>
             </w:r>
           </w:p>
         </w:tc>
@@ -21749,7 +21967,7 @@
       <w:tr>
         <w:tc>
           <w:tcPr>
-            <w:tcW w:w="1691" w:type="dxa"/>
+            <w:tcW w:w="0" w:type="auto"/>
             <w:tcBorders>
               <w:top w:val="single" w:sz="8" w:space="0" w:color="000000"/>
               <w:left w:val="single" w:sz="8" w:space="0" w:color="000000"/>
@@ -21773,8 +21991,7 @@
               <w:spacing w:after="0" w:line="240" w:lineRule="auto"/>
               <w:jc w:val="left"/>
               <w:rPr>
-                <w:rFonts w:ascii="Arial" w:eastAsia="굴림" w:hAnsi="Arial" w:cs="Arial"/>
-                <w:color w:val="24292E"/>
+                <w:rFonts w:ascii="굴림" w:eastAsia="굴림" w:hAnsi="굴림" w:cs="굴림"/>
                 <w:kern w:val="0"/>
                 <w:sz w:val="24"/>
                 <w:szCs w:val="24"/>
@@ -21791,46 +22008,10 @@
               <w:t>계정추가</w:t>
             </w:r>
           </w:p>
-          <w:p>
-            <w:pPr>
-              <w:widowControl/>
-              <w:wordWrap/>
-              <w:autoSpaceDE/>
-              <w:autoSpaceDN/>
-              <w:spacing w:after="0" w:line="240" w:lineRule="auto"/>
-              <w:jc w:val="left"/>
-              <w:rPr>
-                <w:rFonts w:ascii="굴림" w:eastAsia="굴림" w:hAnsi="굴림" w:cs="굴림"/>
-                <w:kern w:val="0"/>
-                <w:sz w:val="24"/>
-                <w:szCs w:val="24"/>
-              </w:rPr>
-            </w:pPr>
-            <w:r>
-              <w:rPr>
-                <w:rFonts w:ascii="Arial" w:eastAsia="굴림" w:hAnsi="Arial" w:cs="Arial"/>
-                <w:color w:val="24292E"/>
-                <w:kern w:val="0"/>
-                <w:sz w:val="24"/>
-                <w:szCs w:val="24"/>
-              </w:rPr>
-              <w:t>&lt;-&gt;</w:t>
-            </w:r>
-            <w:r>
-              <w:rPr>
-                <w:rFonts w:ascii="Arial" w:eastAsia="굴림" w:hAnsi="Arial" w:cs="Arial"/>
-                <w:color w:val="24292E"/>
-                <w:kern w:val="0"/>
-                <w:sz w:val="24"/>
-                <w:szCs w:val="24"/>
-              </w:rPr>
-              <w:t>로그인</w:t>
-            </w:r>
-          </w:p>
-        </w:tc>
-        <w:tc>
-          <w:tcPr>
-            <w:tcW w:w="5479" w:type="dxa"/>
+        </w:tc>
+        <w:tc>
+          <w:tcPr>
+            <w:tcW w:w="0" w:type="auto"/>
             <w:tcBorders>
               <w:top w:val="single" w:sz="8" w:space="0" w:color="000000"/>
               <w:left w:val="single" w:sz="8" w:space="0" w:color="000000"/>
@@ -21868,177 +22049,7 @@
                 <w:sz w:val="24"/>
                 <w:szCs w:val="24"/>
               </w:rPr>
-              <w:t>계정을</w:t>
-            </w:r>
-            <w:r>
-              <w:rPr>
-                <w:rFonts w:ascii="Arial" w:eastAsia="굴림" w:hAnsi="Arial" w:cs="Arial"/>
-                <w:color w:val="24292E"/>
-                <w:kern w:val="0"/>
-                <w:sz w:val="24"/>
-                <w:szCs w:val="24"/>
-              </w:rPr>
-              <w:t xml:space="preserve"> </w:t>
-            </w:r>
-            <w:r>
-              <w:rPr>
-                <w:rFonts w:ascii="Arial" w:eastAsia="굴림" w:hAnsi="Arial" w:cs="Arial"/>
-                <w:color w:val="24292E"/>
-                <w:kern w:val="0"/>
-                <w:sz w:val="24"/>
-                <w:szCs w:val="24"/>
-              </w:rPr>
-              <w:t>추가하여</w:t>
-            </w:r>
-            <w:r>
-              <w:rPr>
-                <w:rFonts w:ascii="Arial" w:eastAsia="굴림" w:hAnsi="Arial" w:cs="Arial"/>
-                <w:color w:val="24292E"/>
-                <w:kern w:val="0"/>
-                <w:sz w:val="24"/>
-                <w:szCs w:val="24"/>
-              </w:rPr>
-              <w:t xml:space="preserve"> </w:t>
-            </w:r>
-            <w:r>
-              <w:rPr>
-                <w:rFonts w:ascii="Arial" w:eastAsia="굴림" w:hAnsi="Arial" w:cs="Arial"/>
-                <w:color w:val="24292E"/>
-                <w:kern w:val="0"/>
-                <w:sz w:val="24"/>
-                <w:szCs w:val="24"/>
-              </w:rPr>
-              <w:t>사용자가</w:t>
-            </w:r>
-            <w:r>
-              <w:rPr>
-                <w:rFonts w:ascii="Arial" w:eastAsia="굴림" w:hAnsi="Arial" w:cs="Arial"/>
-                <w:color w:val="24292E"/>
-                <w:kern w:val="0"/>
-                <w:sz w:val="24"/>
-                <w:szCs w:val="24"/>
-              </w:rPr>
-              <w:t xml:space="preserve"> </w:t>
-            </w:r>
-            <w:r>
-              <w:rPr>
-                <w:rFonts w:ascii="Arial" w:eastAsia="굴림" w:hAnsi="Arial" w:cs="Arial"/>
-                <w:color w:val="24292E"/>
-                <w:kern w:val="0"/>
-                <w:sz w:val="24"/>
-                <w:szCs w:val="24"/>
-              </w:rPr>
-              <w:t>로그인하여</w:t>
-            </w:r>
-            <w:r>
-              <w:rPr>
-                <w:rFonts w:ascii="Arial" w:eastAsia="굴림" w:hAnsi="Arial" w:cs="Arial"/>
-                <w:color w:val="24292E"/>
-                <w:kern w:val="0"/>
-                <w:sz w:val="24"/>
-                <w:szCs w:val="24"/>
-              </w:rPr>
-              <w:t xml:space="preserve"> </w:t>
-            </w:r>
-            <w:r>
-              <w:rPr>
-                <w:rFonts w:ascii="Arial" w:eastAsia="굴림" w:hAnsi="Arial" w:cs="Arial"/>
-                <w:color w:val="24292E"/>
-                <w:kern w:val="0"/>
-                <w:sz w:val="24"/>
-                <w:szCs w:val="24"/>
-              </w:rPr>
-              <w:t>메뉴를</w:t>
-            </w:r>
-            <w:r>
-              <w:rPr>
-                <w:rFonts w:ascii="Arial" w:eastAsia="굴림" w:hAnsi="Arial" w:cs="Arial"/>
-                <w:color w:val="24292E"/>
-                <w:kern w:val="0"/>
-                <w:sz w:val="24"/>
-                <w:szCs w:val="24"/>
-              </w:rPr>
-              <w:t xml:space="preserve"> </w:t>
-            </w:r>
-            <w:r>
-              <w:rPr>
-                <w:rFonts w:ascii="Arial" w:eastAsia="굴림" w:hAnsi="Arial" w:cs="Arial"/>
-                <w:color w:val="24292E"/>
-                <w:kern w:val="0"/>
-                <w:sz w:val="24"/>
-                <w:szCs w:val="24"/>
-              </w:rPr>
-              <w:t>이용할</w:t>
-            </w:r>
-            <w:r>
-              <w:rPr>
-                <w:rFonts w:ascii="Arial" w:eastAsia="굴림" w:hAnsi="Arial" w:cs="Arial"/>
-                <w:color w:val="24292E"/>
-                <w:kern w:val="0"/>
-                <w:sz w:val="24"/>
-                <w:szCs w:val="24"/>
-              </w:rPr>
-              <w:t xml:space="preserve"> </w:t>
-            </w:r>
-            <w:r>
-              <w:rPr>
-                <w:rFonts w:ascii="Arial" w:eastAsia="굴림" w:hAnsi="Arial" w:cs="Arial"/>
-                <w:color w:val="24292E"/>
-                <w:kern w:val="0"/>
-                <w:sz w:val="24"/>
-                <w:szCs w:val="24"/>
-              </w:rPr>
-              <w:t>수</w:t>
-            </w:r>
-            <w:r>
-              <w:rPr>
-                <w:rFonts w:ascii="Arial" w:eastAsia="굴림" w:hAnsi="Arial" w:cs="Arial"/>
-                <w:color w:val="24292E"/>
-                <w:kern w:val="0"/>
-                <w:sz w:val="24"/>
-                <w:szCs w:val="24"/>
-              </w:rPr>
-              <w:t xml:space="preserve"> </w:t>
-            </w:r>
-            <w:r>
-              <w:rPr>
-                <w:rFonts w:ascii="Arial" w:eastAsia="굴림" w:hAnsi="Arial" w:cs="Arial"/>
-                <w:color w:val="24292E"/>
-                <w:kern w:val="0"/>
-                <w:sz w:val="24"/>
-                <w:szCs w:val="24"/>
-              </w:rPr>
-              <w:t>있게</w:t>
-            </w:r>
-            <w:r>
-              <w:rPr>
-                <w:rFonts w:ascii="Arial" w:eastAsia="굴림" w:hAnsi="Arial" w:cs="Arial"/>
-                <w:color w:val="24292E"/>
-                <w:kern w:val="0"/>
-                <w:sz w:val="24"/>
-                <w:szCs w:val="24"/>
-              </w:rPr>
-              <w:t xml:space="preserve"> </w:t>
-            </w:r>
-            <w:r>
-              <w:rPr>
-                <w:rFonts w:ascii="Arial" w:eastAsia="굴림" w:hAnsi="Arial" w:cs="Arial"/>
-                <w:color w:val="24292E"/>
-                <w:kern w:val="0"/>
-                <w:sz w:val="24"/>
-                <w:szCs w:val="24"/>
-              </w:rPr>
-              <w:t>한다</w:t>
-            </w:r>
-            <w:r>
-              <w:rPr>
-                <w:rFonts w:ascii="Arial" w:eastAsia="굴림" w:hAnsi="Arial" w:cs="Arial"/>
-                <w:color w:val="24292E"/>
-                <w:kern w:val="0"/>
-                <w:sz w:val="24"/>
-                <w:szCs w:val="24"/>
-              </w:rPr>
-              <w:t>.</w:t>
+              <w:t>계정정보</w:t>
             </w:r>
           </w:p>
         </w:tc>
@@ -22082,27 +22093,87 @@
                 <w:sz w:val="24"/>
                 <w:szCs w:val="24"/>
               </w:rPr>
-              <w:t>계정</w:t>
-            </w:r>
-            <w:r>
-              <w:rPr>
-                <w:rFonts w:ascii="Arial" w:eastAsia="굴림" w:hAnsi="Arial" w:cs="Arial"/>
-                <w:color w:val="24292E"/>
-                <w:kern w:val="0"/>
-                <w:sz w:val="24"/>
-                <w:szCs w:val="24"/>
-              </w:rPr>
-              <w:t xml:space="preserve"> </w:t>
-            </w:r>
-            <w:r>
-              <w:rPr>
-                <w:rFonts w:ascii="Arial" w:eastAsia="굴림" w:hAnsi="Arial" w:cs="Arial"/>
-                <w:color w:val="24292E"/>
-                <w:kern w:val="0"/>
-                <w:sz w:val="24"/>
-                <w:szCs w:val="24"/>
-              </w:rPr>
-              <w:t>활성화</w:t>
+              <w:t>아이디</w:t>
+            </w:r>
+            <w:r>
+              <w:rPr>
+                <w:rFonts w:ascii="Arial" w:eastAsia="굴림" w:hAnsi="Arial" w:cs="Arial"/>
+                <w:color w:val="24292E"/>
+                <w:kern w:val="0"/>
+                <w:sz w:val="24"/>
+                <w:szCs w:val="24"/>
+              </w:rPr>
+              <w:t xml:space="preserve">, </w:t>
+            </w:r>
+            <w:r>
+              <w:rPr>
+                <w:rFonts w:ascii="Arial" w:eastAsia="굴림" w:hAnsi="Arial" w:cs="Arial"/>
+                <w:color w:val="24292E"/>
+                <w:kern w:val="0"/>
+                <w:sz w:val="24"/>
+                <w:szCs w:val="24"/>
+              </w:rPr>
+              <w:t>비밀번호</w:t>
+            </w:r>
+            <w:r>
+              <w:rPr>
+                <w:rFonts w:ascii="Arial" w:eastAsia="굴림" w:hAnsi="Arial" w:cs="Arial"/>
+                <w:color w:val="24292E"/>
+                <w:kern w:val="0"/>
+                <w:sz w:val="24"/>
+                <w:szCs w:val="24"/>
+              </w:rPr>
+              <w:t xml:space="preserve">, </w:t>
+            </w:r>
+            <w:r>
+              <w:rPr>
+                <w:rFonts w:ascii="Arial" w:eastAsia="굴림" w:hAnsi="Arial" w:cs="Arial"/>
+                <w:color w:val="24292E"/>
+                <w:kern w:val="0"/>
+                <w:sz w:val="24"/>
+                <w:szCs w:val="24"/>
+              </w:rPr>
+              <w:t>이름</w:t>
+            </w:r>
+            <w:r>
+              <w:rPr>
+                <w:rFonts w:ascii="Arial" w:eastAsia="굴림" w:hAnsi="Arial" w:cs="Arial"/>
+                <w:color w:val="24292E"/>
+                <w:kern w:val="0"/>
+                <w:sz w:val="24"/>
+                <w:szCs w:val="24"/>
+              </w:rPr>
+              <w:t xml:space="preserve"> </w:t>
+            </w:r>
+            <w:r>
+              <w:rPr>
+                <w:rFonts w:ascii="Arial" w:eastAsia="굴림" w:hAnsi="Arial" w:cs="Arial"/>
+                <w:color w:val="24292E"/>
+                <w:kern w:val="0"/>
+                <w:sz w:val="24"/>
+                <w:szCs w:val="24"/>
+              </w:rPr>
+              <w:t>등</w:t>
+            </w:r>
+            <w:r>
+              <w:rPr>
+                <w:rFonts w:ascii="Arial" w:eastAsia="굴림" w:hAnsi="Arial" w:cs="Arial"/>
+                <w:color w:val="24292E"/>
+                <w:kern w:val="0"/>
+                <w:sz w:val="24"/>
+                <w:szCs w:val="24"/>
+              </w:rPr>
+              <w:t xml:space="preserve"> </w:t>
+            </w:r>
+            <w:r>
+              <w:rPr>
+                <w:rFonts w:ascii="Arial" w:eastAsia="굴림" w:hAnsi="Arial" w:cs="Arial"/>
+                <w:color w:val="24292E"/>
+                <w:kern w:val="0"/>
+                <w:sz w:val="24"/>
+                <w:szCs w:val="24"/>
+              </w:rPr>
+              <w:t>계정정보</w:t>
             </w:r>
           </w:p>
         </w:tc>
@@ -22110,7 +22181,7 @@
       <w:tr>
         <w:tc>
           <w:tcPr>
-            <w:tcW w:w="1691" w:type="dxa"/>
+            <w:tcW w:w="0" w:type="auto"/>
             <w:tcBorders>
               <w:top w:val="single" w:sz="8" w:space="0" w:color="000000"/>
               <w:left w:val="single" w:sz="8" w:space="0" w:color="000000"/>
@@ -22134,59 +22205,12 @@
               <w:spacing w:after="0" w:line="240" w:lineRule="auto"/>
               <w:jc w:val="left"/>
               <w:rPr>
-                <w:rFonts w:ascii="Arial" w:eastAsia="굴림" w:hAnsi="Arial" w:cs="Arial"/>
-                <w:color w:val="24292E"/>
-                <w:kern w:val="0"/>
-                <w:sz w:val="24"/>
-                <w:szCs w:val="24"/>
-              </w:rPr>
-            </w:pPr>
-            <w:r>
-              <w:rPr>
-                <w:rFonts w:ascii="Arial" w:eastAsia="굴림" w:hAnsi="Arial" w:cs="Arial"/>
-                <w:color w:val="24292E"/>
-                <w:kern w:val="0"/>
-                <w:sz w:val="24"/>
-                <w:szCs w:val="24"/>
-              </w:rPr>
-              <w:t>계정추가</w:t>
-            </w:r>
-          </w:p>
-          <w:p>
-            <w:pPr>
-              <w:widowControl/>
-              <w:wordWrap/>
-              <w:autoSpaceDE/>
-              <w:autoSpaceDN/>
-              <w:spacing w:after="0" w:line="240" w:lineRule="auto"/>
-              <w:jc w:val="left"/>
-              <w:rPr>
-                <w:rFonts w:ascii="굴림" w:eastAsia="굴림" w:hAnsi="굴림" w:cs="굴림"/>
-                <w:kern w:val="0"/>
-                <w:sz w:val="24"/>
-                <w:szCs w:val="24"/>
-              </w:rPr>
-            </w:pPr>
-            <w:r>
-              <w:rPr>
-                <w:rFonts w:ascii="Arial" w:eastAsia="굴림" w:hAnsi="Arial" w:cs="Arial"/>
-                <w:color w:val="24292E"/>
-                <w:kern w:val="0"/>
-                <w:sz w:val="24"/>
-                <w:szCs w:val="24"/>
-              </w:rPr>
-              <w:t>&lt;</w:t>
-            </w:r>
-            <w:r>
-              <w:rPr>
-                <w:rFonts w:ascii="Arial" w:eastAsia="굴림" w:hAnsi="Arial" w:cs="Arial"/>
-                <w:color w:val="24292E"/>
-                <w:kern w:val="0"/>
-                <w:sz w:val="24"/>
-                <w:szCs w:val="24"/>
-              </w:rPr>
-              <w:t>-&gt;</w:t>
-            </w:r>
+                <w:rFonts w:ascii="굴림" w:eastAsia="굴림" w:hAnsi="굴림" w:cs="굴림"/>
+                <w:kern w:val="0"/>
+                <w:sz w:val="24"/>
+                <w:szCs w:val="24"/>
+              </w:rPr>
+            </w:pPr>
             <w:r>
               <w:rPr>
                 <w:rFonts w:ascii="Arial" w:eastAsia="굴림" w:hAnsi="Arial" w:cs="Arial"/>
@@ -22201,7 +22225,7 @@
         </w:tc>
         <w:tc>
           <w:tcPr>
-            <w:tcW w:w="5479" w:type="dxa"/>
+            <w:tcW w:w="0" w:type="auto"/>
             <w:tcBorders>
               <w:top w:val="single" w:sz="8" w:space="0" w:color="000000"/>
               <w:left w:val="single" w:sz="8" w:space="0" w:color="000000"/>
@@ -22239,57 +22263,7 @@
                 <w:sz w:val="24"/>
                 <w:szCs w:val="24"/>
               </w:rPr>
-              <w:t>추가된</w:t>
-            </w:r>
-            <w:r>
-              <w:rPr>
-                <w:rFonts w:ascii="Arial" w:eastAsia="굴림" w:hAnsi="Arial" w:cs="Arial"/>
-                <w:color w:val="24292E"/>
-                <w:kern w:val="0"/>
-                <w:sz w:val="24"/>
-                <w:szCs w:val="24"/>
-              </w:rPr>
-              <w:t xml:space="preserve"> </w:t>
-            </w:r>
-            <w:r>
-              <w:rPr>
-                <w:rFonts w:ascii="Arial" w:eastAsia="굴림" w:hAnsi="Arial" w:cs="Arial"/>
-                <w:color w:val="24292E"/>
-                <w:kern w:val="0"/>
-                <w:sz w:val="24"/>
-                <w:szCs w:val="24"/>
-              </w:rPr>
-              <w:t>계정을</w:t>
-            </w:r>
-            <w:r>
-              <w:rPr>
-                <w:rFonts w:ascii="Arial" w:eastAsia="굴림" w:hAnsi="Arial" w:cs="Arial"/>
-                <w:color w:val="24292E"/>
-                <w:kern w:val="0"/>
-                <w:sz w:val="24"/>
-                <w:szCs w:val="24"/>
-              </w:rPr>
-              <w:t xml:space="preserve"> </w:t>
-            </w:r>
-            <w:r>
-              <w:rPr>
-                <w:rFonts w:ascii="Arial" w:eastAsia="굴림" w:hAnsi="Arial" w:cs="Arial"/>
-                <w:color w:val="24292E"/>
-                <w:kern w:val="0"/>
-                <w:sz w:val="24"/>
-                <w:szCs w:val="24"/>
-              </w:rPr>
-              <w:t>삭제한다</w:t>
-            </w:r>
-            <w:r>
-              <w:rPr>
-                <w:rFonts w:ascii="Arial" w:eastAsia="굴림" w:hAnsi="Arial" w:cs="Arial"/>
-                <w:color w:val="24292E"/>
-                <w:kern w:val="0"/>
-                <w:sz w:val="24"/>
-                <w:szCs w:val="24"/>
-              </w:rPr>
-              <w:t>.</w:t>
+              <w:t>계정정보</w:t>
             </w:r>
           </w:p>
         </w:tc>
@@ -22333,27 +22307,301 @@
                 <w:sz w:val="24"/>
                 <w:szCs w:val="24"/>
               </w:rPr>
-              <w:t>계정</w:t>
-            </w:r>
-            <w:r>
-              <w:rPr>
-                <w:rFonts w:ascii="Arial" w:eastAsia="굴림" w:hAnsi="Arial" w:cs="Arial"/>
-                <w:color w:val="24292E"/>
-                <w:kern w:val="0"/>
-                <w:sz w:val="24"/>
-                <w:szCs w:val="24"/>
-              </w:rPr>
-              <w:t xml:space="preserve"> </w:t>
-            </w:r>
-            <w:r>
-              <w:rPr>
-                <w:rFonts w:ascii="Arial" w:eastAsia="굴림" w:hAnsi="Arial" w:cs="Arial"/>
-                <w:color w:val="24292E"/>
-                <w:kern w:val="0"/>
-                <w:sz w:val="24"/>
-                <w:szCs w:val="24"/>
-              </w:rPr>
-              <w:t>관리</w:t>
+              <w:t>아이디</w:t>
+            </w:r>
+            <w:r>
+              <w:rPr>
+                <w:rFonts w:ascii="Arial" w:eastAsia="굴림" w:hAnsi="Arial" w:cs="Arial"/>
+                <w:color w:val="24292E"/>
+                <w:kern w:val="0"/>
+                <w:sz w:val="24"/>
+                <w:szCs w:val="24"/>
+              </w:rPr>
+              <w:t xml:space="preserve">, </w:t>
+            </w:r>
+            <w:r>
+              <w:rPr>
+                <w:rFonts w:ascii="Arial" w:eastAsia="굴림" w:hAnsi="Arial" w:cs="Arial"/>
+                <w:color w:val="24292E"/>
+                <w:kern w:val="0"/>
+                <w:sz w:val="24"/>
+                <w:szCs w:val="24"/>
+              </w:rPr>
+              <w:t>비밀번호</w:t>
+            </w:r>
+            <w:r>
+              <w:rPr>
+                <w:rFonts w:ascii="Arial" w:eastAsia="굴림" w:hAnsi="Arial" w:cs="Arial"/>
+                <w:color w:val="24292E"/>
+                <w:kern w:val="0"/>
+                <w:sz w:val="24"/>
+                <w:szCs w:val="24"/>
+              </w:rPr>
+              <w:t xml:space="preserve">, </w:t>
+            </w:r>
+            <w:r>
+              <w:rPr>
+                <w:rFonts w:ascii="Arial" w:eastAsia="굴림" w:hAnsi="Arial" w:cs="Arial"/>
+                <w:color w:val="24292E"/>
+                <w:kern w:val="0"/>
+                <w:sz w:val="24"/>
+                <w:szCs w:val="24"/>
+              </w:rPr>
+              <w:t>이름</w:t>
+            </w:r>
+            <w:r>
+              <w:rPr>
+                <w:rFonts w:ascii="Arial" w:eastAsia="굴림" w:hAnsi="Arial" w:cs="Arial"/>
+                <w:color w:val="24292E"/>
+                <w:kern w:val="0"/>
+                <w:sz w:val="24"/>
+                <w:szCs w:val="24"/>
+              </w:rPr>
+              <w:t xml:space="preserve"> </w:t>
+            </w:r>
+            <w:r>
+              <w:rPr>
+                <w:rFonts w:ascii="Arial" w:eastAsia="굴림" w:hAnsi="Arial" w:cs="Arial"/>
+                <w:color w:val="24292E"/>
+                <w:kern w:val="0"/>
+                <w:sz w:val="24"/>
+                <w:szCs w:val="24"/>
+              </w:rPr>
+              <w:t>등</w:t>
+            </w:r>
+            <w:r>
+              <w:rPr>
+                <w:rFonts w:ascii="Arial" w:eastAsia="굴림" w:hAnsi="Arial" w:cs="Arial"/>
+                <w:color w:val="24292E"/>
+                <w:kern w:val="0"/>
+                <w:sz w:val="24"/>
+                <w:szCs w:val="24"/>
+              </w:rPr>
+              <w:t xml:space="preserve"> </w:t>
+            </w:r>
+            <w:r>
+              <w:rPr>
+                <w:rFonts w:ascii="Arial" w:eastAsia="굴림" w:hAnsi="Arial" w:cs="Arial"/>
+                <w:color w:val="24292E"/>
+                <w:kern w:val="0"/>
+                <w:sz w:val="24"/>
+                <w:szCs w:val="24"/>
+              </w:rPr>
+              <w:t>계정정보</w:t>
+            </w:r>
+          </w:p>
+        </w:tc>
+      </w:tr>
+      <w:tr>
+        <w:tc>
+          <w:tcPr>
+            <w:tcW w:w="0" w:type="auto"/>
+            <w:tcBorders>
+              <w:top w:val="single" w:sz="8" w:space="0" w:color="000000"/>
+              <w:left w:val="single" w:sz="8" w:space="0" w:color="000000"/>
+              <w:bottom w:val="single" w:sz="8" w:space="0" w:color="000000"/>
+              <w:right w:val="single" w:sz="8" w:space="0" w:color="000000"/>
+            </w:tcBorders>
+            <w:tcMar>
+              <w:top w:w="100" w:type="dxa"/>
+              <w:left w:w="100" w:type="dxa"/>
+              <w:bottom w:w="100" w:type="dxa"/>
+              <w:right w:w="100" w:type="dxa"/>
+            </w:tcMar>
+            <w:hideMark/>
+          </w:tcPr>
+          <w:p>
+            <w:pPr>
+              <w:widowControl/>
+              <w:wordWrap/>
+              <w:autoSpaceDE/>
+              <w:autoSpaceDN/>
+              <w:spacing w:after="0" w:line="240" w:lineRule="auto"/>
+              <w:jc w:val="left"/>
+              <w:rPr>
+                <w:rFonts w:ascii="굴림" w:eastAsia="굴림" w:hAnsi="굴림" w:cs="굴림"/>
+                <w:kern w:val="0"/>
+                <w:sz w:val="24"/>
+                <w:szCs w:val="24"/>
+              </w:rPr>
+            </w:pPr>
+            <w:r>
+              <w:rPr>
+                <w:rFonts w:ascii="Arial" w:eastAsia="굴림" w:hAnsi="Arial" w:cs="Arial"/>
+                <w:color w:val="24292E"/>
+                <w:kern w:val="0"/>
+                <w:sz w:val="24"/>
+                <w:szCs w:val="24"/>
+              </w:rPr>
+              <w:t>로그인</w:t>
+            </w:r>
+          </w:p>
+        </w:tc>
+        <w:tc>
+          <w:tcPr>
+            <w:tcW w:w="0" w:type="auto"/>
+            <w:tcBorders>
+              <w:top w:val="single" w:sz="8" w:space="0" w:color="000000"/>
+              <w:left w:val="single" w:sz="8" w:space="0" w:color="000000"/>
+              <w:bottom w:val="single" w:sz="8" w:space="0" w:color="000000"/>
+              <w:right w:val="single" w:sz="8" w:space="0" w:color="000000"/>
+            </w:tcBorders>
+            <w:tcMar>
+              <w:top w:w="100" w:type="dxa"/>
+              <w:left w:w="100" w:type="dxa"/>
+              <w:bottom w:w="100" w:type="dxa"/>
+              <w:right w:w="100" w:type="dxa"/>
+            </w:tcMar>
+            <w:hideMark/>
+          </w:tcPr>
+          <w:p>
+            <w:pPr>
+              <w:widowControl/>
+              <w:wordWrap/>
+              <w:autoSpaceDE/>
+              <w:autoSpaceDN/>
+              <w:spacing w:after="0" w:line="240" w:lineRule="auto"/>
+              <w:jc w:val="left"/>
+              <w:rPr>
+                <w:rFonts w:ascii="굴림" w:eastAsia="굴림" w:hAnsi="굴림" w:cs="굴림"/>
+                <w:kern w:val="0"/>
+                <w:sz w:val="24"/>
+                <w:szCs w:val="24"/>
+              </w:rPr>
+            </w:pPr>
+            <w:r>
+              <w:rPr>
+                <w:rFonts w:ascii="Arial" w:eastAsia="굴림" w:hAnsi="Arial" w:cs="Arial"/>
+                <w:color w:val="24292E"/>
+                <w:kern w:val="0"/>
+                <w:sz w:val="24"/>
+                <w:szCs w:val="24"/>
+              </w:rPr>
+              <w:t>아이디</w:t>
+            </w:r>
+            <w:r>
+              <w:rPr>
+                <w:rFonts w:ascii="Arial" w:eastAsia="굴림" w:hAnsi="Arial" w:cs="Arial"/>
+                <w:color w:val="24292E"/>
+                <w:kern w:val="0"/>
+                <w:sz w:val="24"/>
+                <w:szCs w:val="24"/>
+              </w:rPr>
+              <w:t xml:space="preserve">, </w:t>
+            </w:r>
+            <w:r>
+              <w:rPr>
+                <w:rFonts w:ascii="Arial" w:eastAsia="굴림" w:hAnsi="Arial" w:cs="Arial"/>
+                <w:color w:val="24292E"/>
+                <w:kern w:val="0"/>
+                <w:sz w:val="24"/>
+                <w:szCs w:val="24"/>
+              </w:rPr>
+              <w:t>비밀번호</w:t>
+            </w:r>
+          </w:p>
+        </w:tc>
+        <w:tc>
+          <w:tcPr>
+            <w:tcW w:w="0" w:type="auto"/>
+            <w:tcBorders>
+              <w:top w:val="single" w:sz="8" w:space="0" w:color="000000"/>
+              <w:left w:val="single" w:sz="8" w:space="0" w:color="000000"/>
+              <w:bottom w:val="single" w:sz="8" w:space="0" w:color="000000"/>
+              <w:right w:val="single" w:sz="8" w:space="0" w:color="000000"/>
+            </w:tcBorders>
+            <w:tcMar>
+              <w:top w:w="100" w:type="dxa"/>
+              <w:left w:w="100" w:type="dxa"/>
+              <w:bottom w:w="100" w:type="dxa"/>
+              <w:right w:w="100" w:type="dxa"/>
+            </w:tcMar>
+            <w:hideMark/>
+          </w:tcPr>
+          <w:p>
+            <w:pPr>
+              <w:widowControl/>
+              <w:wordWrap/>
+              <w:autoSpaceDE/>
+              <w:autoSpaceDN/>
+              <w:spacing w:after="0" w:line="240" w:lineRule="auto"/>
+              <w:jc w:val="left"/>
+              <w:rPr>
+                <w:rFonts w:ascii="굴림" w:eastAsia="굴림" w:hAnsi="굴림" w:cs="굴림"/>
+                <w:kern w:val="0"/>
+                <w:sz w:val="24"/>
+                <w:szCs w:val="24"/>
+              </w:rPr>
+            </w:pPr>
+            <w:r>
+              <w:rPr>
+                <w:rFonts w:ascii="Arial" w:eastAsia="굴림" w:hAnsi="Arial" w:cs="Arial"/>
+                <w:color w:val="24292E"/>
+                <w:kern w:val="0"/>
+                <w:sz w:val="24"/>
+                <w:szCs w:val="24"/>
+              </w:rPr>
+              <w:t>사용자가</w:t>
+            </w:r>
+            <w:r>
+              <w:rPr>
+                <w:rFonts w:ascii="Arial" w:eastAsia="굴림" w:hAnsi="Arial" w:cs="Arial"/>
+                <w:color w:val="24292E"/>
+                <w:kern w:val="0"/>
+                <w:sz w:val="24"/>
+                <w:szCs w:val="24"/>
+              </w:rPr>
+              <w:t xml:space="preserve"> </w:t>
+            </w:r>
+            <w:r>
+              <w:rPr>
+                <w:rFonts w:ascii="Arial" w:eastAsia="굴림" w:hAnsi="Arial" w:cs="Arial"/>
+                <w:color w:val="24292E"/>
+                <w:kern w:val="0"/>
+                <w:sz w:val="24"/>
+                <w:szCs w:val="24"/>
+              </w:rPr>
+              <w:t>설정한</w:t>
+            </w:r>
+            <w:r>
+              <w:rPr>
+                <w:rFonts w:ascii="Arial" w:eastAsia="굴림" w:hAnsi="Arial" w:cs="Arial"/>
+                <w:color w:val="24292E"/>
+                <w:kern w:val="0"/>
+                <w:sz w:val="24"/>
+                <w:szCs w:val="24"/>
+              </w:rPr>
+              <w:t xml:space="preserve"> </w:t>
+            </w:r>
+            <w:r>
+              <w:rPr>
+                <w:rFonts w:ascii="Arial" w:eastAsia="굴림" w:hAnsi="Arial" w:cs="Arial"/>
+                <w:color w:val="24292E"/>
+                <w:kern w:val="0"/>
+                <w:sz w:val="24"/>
+                <w:szCs w:val="24"/>
+              </w:rPr>
+              <w:t>아이디</w:t>
+            </w:r>
+            <w:r>
+              <w:rPr>
+                <w:rFonts w:ascii="Arial" w:eastAsia="굴림" w:hAnsi="Arial" w:cs="Arial"/>
+                <w:color w:val="24292E"/>
+                <w:kern w:val="0"/>
+                <w:sz w:val="24"/>
+                <w:szCs w:val="24"/>
+              </w:rPr>
+              <w:t xml:space="preserve">, </w:t>
+            </w:r>
+            <w:r>
+              <w:rPr>
+                <w:rFonts w:ascii="Arial" w:eastAsia="굴림" w:hAnsi="Arial" w:cs="Arial"/>
+                <w:color w:val="24292E"/>
+                <w:kern w:val="0"/>
+                <w:sz w:val="24"/>
+                <w:szCs w:val="24"/>
+              </w:rPr>
+              <w:t>비밀번호</w:t>
             </w:r>
           </w:p>
         </w:tc>
@@ -22384,7 +22632,33 @@
           <w:sz w:val="24"/>
           <w:szCs w:val="24"/>
         </w:rPr>
-        <w:t xml:space="preserve">Partial Domain model for UC-9 : </w:t>
+        <w:t>Partial Domain model for UC-</w:t>
+      </w:r>
+      <w:proofErr w:type="gramStart"/>
+      <w:r>
+        <w:rPr>
+          <w:rFonts w:ascii="Arial" w:eastAsia="굴림" w:hAnsi="Arial" w:cs="Arial"/>
+          <w:b/>
+          <w:bCs/>
+          <w:color w:val="24292E"/>
+          <w:kern w:val="0"/>
+          <w:sz w:val="24"/>
+          <w:szCs w:val="24"/>
+        </w:rPr>
+        <w:t>9 :</w:t>
+      </w:r>
+      <w:proofErr w:type="gramEnd"/>
+      <w:r>
+        <w:rPr>
+          <w:rFonts w:ascii="Arial" w:eastAsia="굴림" w:hAnsi="Arial" w:cs="Arial"/>
+          <w:b/>
+          <w:bCs/>
+          <w:color w:val="24292E"/>
+          <w:kern w:val="0"/>
+          <w:sz w:val="24"/>
+          <w:szCs w:val="24"/>
+        </w:rPr>
+        <w:t xml:space="preserve"> </w:t>
       </w:r>
       <w:r>
         <w:rPr>
@@ -22459,9 +22733,9 @@
         <w:tblLook w:val="04A0" w:firstRow="1" w:lastRow="0" w:firstColumn="1" w:lastColumn="0" w:noHBand="0" w:noVBand="1"/>
       </w:tblPr>
       <w:tblGrid>
-        <w:gridCol w:w="2258"/>
-        <w:gridCol w:w="5036"/>
-        <w:gridCol w:w="1712"/>
+        <w:gridCol w:w="1640"/>
+        <w:gridCol w:w="2720"/>
+        <w:gridCol w:w="4520"/>
       </w:tblGrid>
       <w:tr>
         <w:trPr>
@@ -22469,7 +22743,7 @@
         </w:trPr>
         <w:tc>
           <w:tcPr>
-            <w:tcW w:w="2258" w:type="dxa"/>
+            <w:tcW w:w="0" w:type="auto"/>
             <w:tcBorders>
               <w:top w:val="single" w:sz="8" w:space="0" w:color="000000"/>
               <w:left w:val="single" w:sz="8" w:space="0" w:color="000000"/>
@@ -22508,13 +22782,13 @@
                 <w:sz w:val="24"/>
                 <w:szCs w:val="24"/>
               </w:rPr>
-              <w:t>Concept pair</w:t>
-            </w:r>
-          </w:p>
-        </w:tc>
-        <w:tc>
-          <w:tcPr>
-            <w:tcW w:w="5036" w:type="dxa"/>
+              <w:t>Concept</w:t>
+            </w:r>
+          </w:p>
+        </w:tc>
+        <w:tc>
+          <w:tcPr>
+            <w:tcW w:w="0" w:type="auto"/>
             <w:tcBorders>
               <w:top w:val="single" w:sz="8" w:space="0" w:color="000000"/>
               <w:left w:val="single" w:sz="8" w:space="0" w:color="000000"/>
@@ -22553,17 +22827,7 @@
                 <w:sz w:val="24"/>
                 <w:szCs w:val="24"/>
               </w:rPr>
-              <w:t xml:space="preserve">Association </w:t>
-            </w:r>
-            <w:r>
-              <w:rPr>
-                <w:rFonts w:ascii="Arial" w:eastAsia="굴림" w:hAnsi="Arial" w:cs="Arial"/>
-                <w:color w:val="24292E"/>
-                <w:kern w:val="0"/>
-                <w:sz w:val="24"/>
-                <w:szCs w:val="24"/>
-              </w:rPr>
-              <w:t>설명</w:t>
+              <w:t>Attributes</w:t>
             </w:r>
           </w:p>
         </w:tc>
@@ -22608,17 +22872,17 @@
                 <w:sz w:val="24"/>
                 <w:szCs w:val="24"/>
               </w:rPr>
-              <w:t xml:space="preserve">Association </w:t>
-            </w:r>
-            <w:r>
-              <w:rPr>
-                <w:rFonts w:ascii="Arial" w:eastAsia="굴림" w:hAnsi="Arial" w:cs="Arial"/>
-                <w:color w:val="24292E"/>
-                <w:kern w:val="0"/>
-                <w:sz w:val="24"/>
-                <w:szCs w:val="24"/>
-              </w:rPr>
-              <w:t>명칭</w:t>
+              <w:t xml:space="preserve">Attribute </w:t>
+            </w:r>
+            <w:r>
+              <w:rPr>
+                <w:rFonts w:ascii="Arial" w:eastAsia="굴림" w:hAnsi="Arial" w:cs="Arial"/>
+                <w:color w:val="24292E"/>
+                <w:kern w:val="0"/>
+                <w:sz w:val="24"/>
+                <w:szCs w:val="24"/>
+              </w:rPr>
+              <w:t>설명</w:t>
             </w:r>
           </w:p>
         </w:tc>
@@ -22626,7 +22890,7 @@
       <w:tr>
         <w:tc>
           <w:tcPr>
-            <w:tcW w:w="2258" w:type="dxa"/>
+            <w:tcW w:w="0" w:type="auto"/>
             <w:tcBorders>
               <w:top w:val="single" w:sz="8" w:space="0" w:color="000000"/>
               <w:left w:val="single" w:sz="8" w:space="0" w:color="000000"/>
@@ -22650,8 +22914,7 @@
               <w:spacing w:after="0" w:line="240" w:lineRule="auto"/>
               <w:jc w:val="left"/>
               <w:rPr>
-                <w:rFonts w:ascii="Arial" w:eastAsia="굴림" w:hAnsi="Arial" w:cs="Arial"/>
-                <w:color w:val="24292E"/>
+                <w:rFonts w:ascii="굴림" w:eastAsia="굴림" w:hAnsi="굴림" w:cs="굴림"/>
                 <w:kern w:val="0"/>
                 <w:sz w:val="24"/>
                 <w:szCs w:val="24"/>
@@ -22668,86 +22931,10 @@
               <w:t>의사면허등록</w:t>
             </w:r>
           </w:p>
-          <w:p>
-            <w:pPr>
-              <w:widowControl/>
-              <w:wordWrap/>
-              <w:autoSpaceDE/>
-              <w:autoSpaceDN/>
-              <w:spacing w:after="0" w:line="240" w:lineRule="auto"/>
-              <w:jc w:val="left"/>
-              <w:rPr>
-                <w:rFonts w:ascii="굴림" w:eastAsia="굴림" w:hAnsi="굴림" w:cs="굴림"/>
-                <w:kern w:val="0"/>
-                <w:sz w:val="24"/>
-                <w:szCs w:val="24"/>
-              </w:rPr>
-            </w:pPr>
-            <w:r>
-              <w:rPr>
-                <w:rFonts w:ascii="Arial" w:eastAsia="굴림" w:hAnsi="Arial" w:cs="Arial"/>
-                <w:color w:val="24292E"/>
-                <w:kern w:val="0"/>
-                <w:sz w:val="24"/>
-                <w:szCs w:val="24"/>
-              </w:rPr>
-              <w:t>&lt;-&gt;</w:t>
-            </w:r>
-            <w:r>
-              <w:rPr>
-                <w:rFonts w:ascii="Arial" w:eastAsia="굴림" w:hAnsi="Arial" w:cs="Arial"/>
-                <w:color w:val="24292E"/>
-                <w:kern w:val="0"/>
-                <w:sz w:val="24"/>
-                <w:szCs w:val="24"/>
-              </w:rPr>
-              <w:t>의사</w:t>
-            </w:r>
-            <w:r>
-              <w:rPr>
-                <w:rFonts w:ascii="Arial" w:eastAsia="굴림" w:hAnsi="Arial" w:cs="Arial"/>
-                <w:color w:val="24292E"/>
-                <w:kern w:val="0"/>
-                <w:sz w:val="24"/>
-                <w:szCs w:val="24"/>
-              </w:rPr>
-              <w:t xml:space="preserve"> </w:t>
-            </w:r>
-            <w:r>
-              <w:rPr>
-                <w:rFonts w:ascii="Arial" w:eastAsia="굴림" w:hAnsi="Arial" w:cs="Arial"/>
-                <w:color w:val="24292E"/>
-                <w:kern w:val="0"/>
-                <w:sz w:val="24"/>
-                <w:szCs w:val="24"/>
-              </w:rPr>
-              <w:t>면허</w:t>
-            </w:r>
-            <w:r>
-              <w:rPr>
-                <w:rFonts w:ascii="Arial" w:eastAsia="굴림" w:hAnsi="Arial" w:cs="Arial"/>
-                <w:color w:val="24292E"/>
-                <w:kern w:val="0"/>
-                <w:sz w:val="24"/>
-                <w:szCs w:val="24"/>
-              </w:rPr>
-              <w:t xml:space="preserve"> </w:t>
-            </w:r>
-            <w:r>
-              <w:rPr>
-                <w:rFonts w:ascii="Arial" w:eastAsia="굴림" w:hAnsi="Arial" w:cs="Arial"/>
-                <w:color w:val="24292E"/>
-                <w:kern w:val="0"/>
-                <w:sz w:val="24"/>
-                <w:szCs w:val="24"/>
-              </w:rPr>
-              <w:t>확인</w:t>
-            </w:r>
-          </w:p>
-        </w:tc>
-        <w:tc>
-          <w:tcPr>
-            <w:tcW w:w="5036" w:type="dxa"/>
+        </w:tc>
+        <w:tc>
+          <w:tcPr>
+            <w:tcW w:w="0" w:type="auto"/>
             <w:tcBorders>
               <w:top w:val="single" w:sz="8" w:space="0" w:color="000000"/>
               <w:left w:val="single" w:sz="8" w:space="0" w:color="000000"/>
@@ -22785,217 +22972,7 @@
                 <w:sz w:val="24"/>
                 <w:szCs w:val="24"/>
               </w:rPr>
-              <w:t>의사가</w:t>
-            </w:r>
-            <w:r>
-              <w:rPr>
-                <w:rFonts w:ascii="Arial" w:eastAsia="굴림" w:hAnsi="Arial" w:cs="Arial"/>
-                <w:color w:val="24292E"/>
-                <w:kern w:val="0"/>
-                <w:sz w:val="24"/>
-                <w:szCs w:val="24"/>
-              </w:rPr>
-              <w:t xml:space="preserve"> </w:t>
-            </w:r>
-            <w:r>
-              <w:rPr>
-                <w:rFonts w:ascii="Arial" w:eastAsia="굴림" w:hAnsi="Arial" w:cs="Arial"/>
-                <w:color w:val="24292E"/>
-                <w:kern w:val="0"/>
-                <w:sz w:val="24"/>
-                <w:szCs w:val="24"/>
-              </w:rPr>
-              <w:t>면허를</w:t>
-            </w:r>
-            <w:r>
-              <w:rPr>
-                <w:rFonts w:ascii="Arial" w:eastAsia="굴림" w:hAnsi="Arial" w:cs="Arial"/>
-                <w:color w:val="24292E"/>
-                <w:kern w:val="0"/>
-                <w:sz w:val="24"/>
-                <w:szCs w:val="24"/>
-              </w:rPr>
-              <w:t xml:space="preserve"> </w:t>
-            </w:r>
-            <w:r>
-              <w:rPr>
-                <w:rFonts w:ascii="Arial" w:eastAsia="굴림" w:hAnsi="Arial" w:cs="Arial"/>
-                <w:color w:val="24292E"/>
-                <w:kern w:val="0"/>
-                <w:sz w:val="24"/>
-                <w:szCs w:val="24"/>
-              </w:rPr>
-              <w:t>촬영하여</w:t>
-            </w:r>
-            <w:r>
-              <w:rPr>
-                <w:rFonts w:ascii="Arial" w:eastAsia="굴림" w:hAnsi="Arial" w:cs="Arial"/>
-                <w:color w:val="24292E"/>
-                <w:kern w:val="0"/>
-                <w:sz w:val="24"/>
-                <w:szCs w:val="24"/>
-              </w:rPr>
-              <w:t xml:space="preserve"> </w:t>
-            </w:r>
-            <w:r>
-              <w:rPr>
-                <w:rFonts w:ascii="Arial" w:eastAsia="굴림" w:hAnsi="Arial" w:cs="Arial"/>
-                <w:color w:val="24292E"/>
-                <w:kern w:val="0"/>
-                <w:sz w:val="24"/>
-                <w:szCs w:val="24"/>
-              </w:rPr>
-              <w:t>업로드하면</w:t>
-            </w:r>
-            <w:r>
-              <w:rPr>
-                <w:rFonts w:ascii="Arial" w:eastAsia="굴림" w:hAnsi="Arial" w:cs="Arial"/>
-                <w:color w:val="24292E"/>
-                <w:kern w:val="0"/>
-                <w:sz w:val="24"/>
-                <w:szCs w:val="24"/>
-              </w:rPr>
-              <w:t xml:space="preserve"> </w:t>
-            </w:r>
-            <w:r>
-              <w:rPr>
-                <w:rFonts w:ascii="Arial" w:eastAsia="굴림" w:hAnsi="Arial" w:cs="Arial"/>
-                <w:color w:val="24292E"/>
-                <w:kern w:val="0"/>
-                <w:sz w:val="24"/>
-                <w:szCs w:val="24"/>
-              </w:rPr>
-              <w:t>해당</w:t>
-            </w:r>
-            <w:r>
-              <w:rPr>
-                <w:rFonts w:ascii="Arial" w:eastAsia="굴림" w:hAnsi="Arial" w:cs="Arial"/>
-                <w:color w:val="24292E"/>
-                <w:kern w:val="0"/>
-                <w:sz w:val="24"/>
-                <w:szCs w:val="24"/>
-              </w:rPr>
-              <w:t xml:space="preserve"> DB</w:t>
-            </w:r>
-            <w:r>
-              <w:rPr>
-                <w:rFonts w:ascii="Arial" w:eastAsia="굴림" w:hAnsi="Arial" w:cs="Arial"/>
-                <w:color w:val="24292E"/>
-                <w:kern w:val="0"/>
-                <w:sz w:val="24"/>
-                <w:szCs w:val="24"/>
-              </w:rPr>
-              <w:t>를</w:t>
-            </w:r>
-            <w:r>
-              <w:rPr>
-                <w:rFonts w:ascii="Arial" w:eastAsia="굴림" w:hAnsi="Arial" w:cs="Arial"/>
-                <w:color w:val="24292E"/>
-                <w:kern w:val="0"/>
-                <w:sz w:val="24"/>
-                <w:szCs w:val="24"/>
-              </w:rPr>
-              <w:t xml:space="preserve"> </w:t>
-            </w:r>
-            <w:r>
-              <w:rPr>
-                <w:rFonts w:ascii="Arial" w:eastAsia="굴림" w:hAnsi="Arial" w:cs="Arial"/>
-                <w:color w:val="24292E"/>
-                <w:kern w:val="0"/>
-                <w:sz w:val="24"/>
-                <w:szCs w:val="24"/>
-              </w:rPr>
-              <w:t>관리자가</w:t>
-            </w:r>
-            <w:r>
-              <w:rPr>
-                <w:rFonts w:ascii="Arial" w:eastAsia="굴림" w:hAnsi="Arial" w:cs="Arial"/>
-                <w:color w:val="24292E"/>
-                <w:kern w:val="0"/>
-                <w:sz w:val="24"/>
-                <w:szCs w:val="24"/>
-              </w:rPr>
-              <w:t xml:space="preserve"> </w:t>
-            </w:r>
-            <w:r>
-              <w:rPr>
-                <w:rFonts w:ascii="Arial" w:eastAsia="굴림" w:hAnsi="Arial" w:cs="Arial"/>
-                <w:color w:val="24292E"/>
-                <w:kern w:val="0"/>
-                <w:sz w:val="24"/>
-                <w:szCs w:val="24"/>
-              </w:rPr>
-              <w:t>확인하여</w:t>
-            </w:r>
-            <w:r>
-              <w:rPr>
-                <w:rFonts w:ascii="Arial" w:eastAsia="굴림" w:hAnsi="Arial" w:cs="Arial"/>
-                <w:color w:val="24292E"/>
-                <w:kern w:val="0"/>
-                <w:sz w:val="24"/>
-                <w:szCs w:val="24"/>
-              </w:rPr>
-              <w:t xml:space="preserve"> </w:t>
-            </w:r>
-            <w:r>
-              <w:rPr>
-                <w:rFonts w:ascii="Arial" w:eastAsia="굴림" w:hAnsi="Arial" w:cs="Arial"/>
-                <w:color w:val="24292E"/>
-                <w:kern w:val="0"/>
-                <w:sz w:val="24"/>
-                <w:szCs w:val="24"/>
-              </w:rPr>
-              <w:t>의사</w:t>
-            </w:r>
-            <w:r>
-              <w:rPr>
-                <w:rFonts w:ascii="Arial" w:eastAsia="굴림" w:hAnsi="Arial" w:cs="Arial"/>
-                <w:color w:val="24292E"/>
-                <w:kern w:val="0"/>
-                <w:sz w:val="24"/>
-                <w:szCs w:val="24"/>
-              </w:rPr>
-              <w:t xml:space="preserve"> </w:t>
-            </w:r>
-            <w:r>
-              <w:rPr>
-                <w:rFonts w:ascii="Arial" w:eastAsia="굴림" w:hAnsi="Arial" w:cs="Arial"/>
-                <w:color w:val="24292E"/>
-                <w:kern w:val="0"/>
-                <w:sz w:val="24"/>
-                <w:szCs w:val="24"/>
-              </w:rPr>
-              <w:t>계정을</w:t>
-            </w:r>
-            <w:r>
-              <w:rPr>
-                <w:rFonts w:ascii="Arial" w:eastAsia="굴림" w:hAnsi="Arial" w:cs="Arial"/>
-                <w:color w:val="24292E"/>
-                <w:kern w:val="0"/>
-                <w:sz w:val="24"/>
-                <w:szCs w:val="24"/>
-              </w:rPr>
-              <w:t xml:space="preserve"> </w:t>
-            </w:r>
-            <w:r>
-              <w:rPr>
-                <w:rFonts w:ascii="Arial" w:eastAsia="굴림" w:hAnsi="Arial" w:cs="Arial"/>
-                <w:color w:val="24292E"/>
-                <w:kern w:val="0"/>
-                <w:sz w:val="24"/>
-                <w:szCs w:val="24"/>
-              </w:rPr>
-              <w:t>활성화시킨다</w:t>
-            </w:r>
-            <w:r>
-              <w:rPr>
-                <w:rFonts w:ascii="Arial" w:eastAsia="굴림" w:hAnsi="Arial" w:cs="Arial"/>
-                <w:color w:val="24292E"/>
-                <w:kern w:val="0"/>
-                <w:sz w:val="24"/>
-                <w:szCs w:val="24"/>
-              </w:rPr>
-              <w:t>.</w:t>
+              <w:t>의사면허</w:t>
             </w:r>
           </w:p>
         </w:tc>
@@ -23039,6 +23016,66 @@
                 <w:sz w:val="24"/>
                 <w:szCs w:val="24"/>
               </w:rPr>
+              <w:t>의사면허</w:t>
+            </w:r>
+            <w:r>
+              <w:rPr>
+                <w:rFonts w:ascii="Arial" w:eastAsia="굴림" w:hAnsi="Arial" w:cs="Arial"/>
+                <w:color w:val="24292E"/>
+                <w:kern w:val="0"/>
+                <w:sz w:val="24"/>
+                <w:szCs w:val="24"/>
+              </w:rPr>
+              <w:t xml:space="preserve"> </w:t>
+            </w:r>
+            <w:r>
+              <w:rPr>
+                <w:rFonts w:ascii="Arial" w:eastAsia="굴림" w:hAnsi="Arial" w:cs="Arial"/>
+                <w:color w:val="24292E"/>
+                <w:kern w:val="0"/>
+                <w:sz w:val="24"/>
+                <w:szCs w:val="24"/>
+              </w:rPr>
+              <w:t>등록에</w:t>
+            </w:r>
+            <w:r>
+              <w:rPr>
+                <w:rFonts w:ascii="Arial" w:eastAsia="굴림" w:hAnsi="Arial" w:cs="Arial"/>
+                <w:color w:val="24292E"/>
+                <w:kern w:val="0"/>
+                <w:sz w:val="24"/>
+                <w:szCs w:val="24"/>
+              </w:rPr>
+              <w:t xml:space="preserve"> </w:t>
+            </w:r>
+            <w:r>
+              <w:rPr>
+                <w:rFonts w:ascii="Arial" w:eastAsia="굴림" w:hAnsi="Arial" w:cs="Arial"/>
+                <w:color w:val="24292E"/>
+                <w:kern w:val="0"/>
+                <w:sz w:val="24"/>
+                <w:szCs w:val="24"/>
+              </w:rPr>
+              <w:t>필요한</w:t>
+            </w:r>
+            <w:r>
+              <w:rPr>
+                <w:rFonts w:ascii="Arial" w:eastAsia="굴림" w:hAnsi="Arial" w:cs="Arial"/>
+                <w:color w:val="24292E"/>
+                <w:kern w:val="0"/>
+                <w:sz w:val="24"/>
+                <w:szCs w:val="24"/>
+              </w:rPr>
+              <w:t xml:space="preserve"> </w:t>
+            </w:r>
+            <w:r>
+              <w:rPr>
+                <w:rFonts w:ascii="Arial" w:eastAsia="굴림" w:hAnsi="Arial" w:cs="Arial"/>
+                <w:color w:val="24292E"/>
+                <w:kern w:val="0"/>
+                <w:sz w:val="24"/>
+                <w:szCs w:val="24"/>
+              </w:rPr>
               <w:t>의사</w:t>
             </w:r>
             <w:r>
@@ -23059,27 +23096,241 @@
                 <w:sz w:val="24"/>
                 <w:szCs w:val="24"/>
               </w:rPr>
-              <w:t>계정</w:t>
-            </w:r>
-            <w:r>
-              <w:rPr>
-                <w:rFonts w:ascii="Arial" w:eastAsia="굴림" w:hAnsi="Arial" w:cs="Arial"/>
-                <w:color w:val="24292E"/>
-                <w:kern w:val="0"/>
-                <w:sz w:val="24"/>
-                <w:szCs w:val="24"/>
-              </w:rPr>
-              <w:t xml:space="preserve"> </w:t>
-            </w:r>
-            <w:r>
-              <w:rPr>
-                <w:rFonts w:ascii="Arial" w:eastAsia="굴림" w:hAnsi="Arial" w:cs="Arial"/>
-                <w:color w:val="24292E"/>
-                <w:kern w:val="0"/>
-                <w:sz w:val="24"/>
-                <w:szCs w:val="24"/>
-              </w:rPr>
-              <w:t>활성화</w:t>
+              <w:t>면허증</w:t>
+            </w:r>
+          </w:p>
+        </w:tc>
+      </w:tr>
+      <w:tr>
+        <w:tc>
+          <w:tcPr>
+            <w:tcW w:w="0" w:type="auto"/>
+            <w:tcBorders>
+              <w:top w:val="single" w:sz="8" w:space="0" w:color="000000"/>
+              <w:left w:val="single" w:sz="8" w:space="0" w:color="000000"/>
+              <w:bottom w:val="single" w:sz="8" w:space="0" w:color="000000"/>
+              <w:right w:val="single" w:sz="8" w:space="0" w:color="000000"/>
+            </w:tcBorders>
+            <w:tcMar>
+              <w:top w:w="100" w:type="dxa"/>
+              <w:left w:w="100" w:type="dxa"/>
+              <w:bottom w:w="100" w:type="dxa"/>
+              <w:right w:w="100" w:type="dxa"/>
+            </w:tcMar>
+            <w:hideMark/>
+          </w:tcPr>
+          <w:p>
+            <w:pPr>
+              <w:widowControl/>
+              <w:wordWrap/>
+              <w:autoSpaceDE/>
+              <w:autoSpaceDN/>
+              <w:spacing w:after="0" w:line="240" w:lineRule="auto"/>
+              <w:jc w:val="left"/>
+              <w:rPr>
+                <w:rFonts w:ascii="굴림" w:eastAsia="굴림" w:hAnsi="굴림" w:cs="굴림"/>
+                <w:kern w:val="0"/>
+                <w:sz w:val="24"/>
+                <w:szCs w:val="24"/>
+              </w:rPr>
+            </w:pPr>
+            <w:r>
+              <w:rPr>
+                <w:rFonts w:ascii="Arial" w:eastAsia="굴림" w:hAnsi="Arial" w:cs="Arial"/>
+                <w:color w:val="24292E"/>
+                <w:kern w:val="0"/>
+                <w:sz w:val="24"/>
+                <w:szCs w:val="24"/>
+              </w:rPr>
+              <w:t>의사면허확인</w:t>
+            </w:r>
+          </w:p>
+        </w:tc>
+        <w:tc>
+          <w:tcPr>
+            <w:tcW w:w="0" w:type="auto"/>
+            <w:tcBorders>
+              <w:top w:val="single" w:sz="8" w:space="0" w:color="000000"/>
+              <w:left w:val="single" w:sz="8" w:space="0" w:color="000000"/>
+              <w:bottom w:val="single" w:sz="8" w:space="0" w:color="000000"/>
+              <w:right w:val="single" w:sz="8" w:space="0" w:color="000000"/>
+            </w:tcBorders>
+            <w:tcMar>
+              <w:top w:w="100" w:type="dxa"/>
+              <w:left w:w="100" w:type="dxa"/>
+              <w:bottom w:w="100" w:type="dxa"/>
+              <w:right w:w="100" w:type="dxa"/>
+            </w:tcMar>
+            <w:hideMark/>
+          </w:tcPr>
+          <w:p>
+            <w:pPr>
+              <w:widowControl/>
+              <w:wordWrap/>
+              <w:autoSpaceDE/>
+              <w:autoSpaceDN/>
+              <w:spacing w:after="0" w:line="240" w:lineRule="auto"/>
+              <w:jc w:val="left"/>
+              <w:rPr>
+                <w:rFonts w:ascii="굴림" w:eastAsia="굴림" w:hAnsi="굴림" w:cs="굴림"/>
+                <w:kern w:val="0"/>
+                <w:sz w:val="24"/>
+                <w:szCs w:val="24"/>
+              </w:rPr>
+            </w:pPr>
+            <w:r>
+              <w:rPr>
+                <w:rFonts w:ascii="Arial" w:eastAsia="굴림" w:hAnsi="Arial" w:cs="Arial"/>
+                <w:color w:val="24292E"/>
+                <w:kern w:val="0"/>
+                <w:sz w:val="24"/>
+                <w:szCs w:val="24"/>
+              </w:rPr>
+              <w:t>의사면허</w:t>
+            </w:r>
+            <w:r>
+              <w:rPr>
+                <w:rFonts w:ascii="Arial" w:eastAsia="굴림" w:hAnsi="Arial" w:cs="Arial"/>
+                <w:color w:val="24292E"/>
+                <w:kern w:val="0"/>
+                <w:sz w:val="24"/>
+                <w:szCs w:val="24"/>
+              </w:rPr>
+              <w:t xml:space="preserve"> </w:t>
+            </w:r>
+            <w:r>
+              <w:rPr>
+                <w:rFonts w:ascii="Arial" w:eastAsia="굴림" w:hAnsi="Arial" w:cs="Arial"/>
+                <w:color w:val="24292E"/>
+                <w:kern w:val="0"/>
+                <w:sz w:val="24"/>
+                <w:szCs w:val="24"/>
+              </w:rPr>
+              <w:t>진위확인정보</w:t>
+            </w:r>
+          </w:p>
+        </w:tc>
+        <w:tc>
+          <w:tcPr>
+            <w:tcW w:w="0" w:type="auto"/>
+            <w:tcBorders>
+              <w:top w:val="single" w:sz="8" w:space="0" w:color="000000"/>
+              <w:left w:val="single" w:sz="8" w:space="0" w:color="000000"/>
+              <w:bottom w:val="single" w:sz="8" w:space="0" w:color="000000"/>
+              <w:right w:val="single" w:sz="8" w:space="0" w:color="000000"/>
+            </w:tcBorders>
+            <w:tcMar>
+              <w:top w:w="100" w:type="dxa"/>
+              <w:left w:w="100" w:type="dxa"/>
+              <w:bottom w:w="100" w:type="dxa"/>
+              <w:right w:w="100" w:type="dxa"/>
+            </w:tcMar>
+            <w:hideMark/>
+          </w:tcPr>
+          <w:p>
+            <w:pPr>
+              <w:widowControl/>
+              <w:wordWrap/>
+              <w:autoSpaceDE/>
+              <w:autoSpaceDN/>
+              <w:spacing w:after="0" w:line="240" w:lineRule="auto"/>
+              <w:jc w:val="left"/>
+              <w:rPr>
+                <w:rFonts w:ascii="굴림" w:eastAsia="굴림" w:hAnsi="굴림" w:cs="굴림"/>
+                <w:kern w:val="0"/>
+                <w:sz w:val="24"/>
+                <w:szCs w:val="24"/>
+              </w:rPr>
+            </w:pPr>
+            <w:r>
+              <w:rPr>
+                <w:rFonts w:ascii="Arial" w:eastAsia="굴림" w:hAnsi="Arial" w:cs="Arial"/>
+                <w:color w:val="24292E"/>
+                <w:kern w:val="0"/>
+                <w:sz w:val="24"/>
+                <w:szCs w:val="24"/>
+              </w:rPr>
+              <w:t>의사면허</w:t>
+            </w:r>
+            <w:r>
+              <w:rPr>
+                <w:rFonts w:ascii="Arial" w:eastAsia="굴림" w:hAnsi="Arial" w:cs="Arial"/>
+                <w:color w:val="24292E"/>
+                <w:kern w:val="0"/>
+                <w:sz w:val="24"/>
+                <w:szCs w:val="24"/>
+              </w:rPr>
+              <w:t xml:space="preserve"> </w:t>
+            </w:r>
+            <w:r>
+              <w:rPr>
+                <w:rFonts w:ascii="Arial" w:eastAsia="굴림" w:hAnsi="Arial" w:cs="Arial"/>
+                <w:color w:val="24292E"/>
+                <w:kern w:val="0"/>
+                <w:sz w:val="24"/>
+                <w:szCs w:val="24"/>
+              </w:rPr>
+              <w:t>진위여부</w:t>
+            </w:r>
+            <w:r>
+              <w:rPr>
+                <w:rFonts w:ascii="Arial" w:eastAsia="굴림" w:hAnsi="Arial" w:cs="Arial"/>
+                <w:color w:val="24292E"/>
+                <w:kern w:val="0"/>
+                <w:sz w:val="24"/>
+                <w:szCs w:val="24"/>
+              </w:rPr>
+              <w:t xml:space="preserve"> </w:t>
+            </w:r>
+            <w:r>
+              <w:rPr>
+                <w:rFonts w:ascii="Arial" w:eastAsia="굴림" w:hAnsi="Arial" w:cs="Arial"/>
+                <w:color w:val="24292E"/>
+                <w:kern w:val="0"/>
+                <w:sz w:val="24"/>
+                <w:szCs w:val="24"/>
+              </w:rPr>
+              <w:t>확인에</w:t>
+            </w:r>
+            <w:r>
+              <w:rPr>
+                <w:rFonts w:ascii="Arial" w:eastAsia="굴림" w:hAnsi="Arial" w:cs="Arial"/>
+                <w:color w:val="24292E"/>
+                <w:kern w:val="0"/>
+                <w:sz w:val="24"/>
+                <w:szCs w:val="24"/>
+              </w:rPr>
+              <w:t xml:space="preserve"> </w:t>
+            </w:r>
+            <w:r>
+              <w:rPr>
+                <w:rFonts w:ascii="Arial" w:eastAsia="굴림" w:hAnsi="Arial" w:cs="Arial"/>
+                <w:color w:val="24292E"/>
+                <w:kern w:val="0"/>
+                <w:sz w:val="24"/>
+                <w:szCs w:val="24"/>
+              </w:rPr>
+              <w:t>필요한</w:t>
+            </w:r>
+            <w:r>
+              <w:rPr>
+                <w:rFonts w:ascii="Arial" w:eastAsia="굴림" w:hAnsi="Arial" w:cs="Arial"/>
+                <w:color w:val="24292E"/>
+                <w:kern w:val="0"/>
+                <w:sz w:val="24"/>
+                <w:szCs w:val="24"/>
+              </w:rPr>
+              <w:t xml:space="preserve"> </w:t>
+            </w:r>
+            <w:r>
+              <w:rPr>
+                <w:rFonts w:ascii="Arial" w:eastAsia="굴림" w:hAnsi="Arial" w:cs="Arial"/>
+                <w:color w:val="24292E"/>
+                <w:kern w:val="0"/>
+                <w:sz w:val="24"/>
+                <w:szCs w:val="24"/>
+              </w:rPr>
+              <w:t>정보</w:t>
             </w:r>
           </w:p>
         </w:tc>
@@ -23110,7 +23361,33 @@
           <w:sz w:val="24"/>
           <w:szCs w:val="24"/>
         </w:rPr>
-        <w:t xml:space="preserve">Partial Domain model for UC-10 : </w:t>
+        <w:t>Partial Domain model for UC-</w:t>
+      </w:r>
+      <w:proofErr w:type="gramStart"/>
+      <w:r>
+        <w:rPr>
+          <w:rFonts w:ascii="Arial" w:eastAsia="굴림" w:hAnsi="Arial" w:cs="Arial"/>
+          <w:b/>
+          <w:bCs/>
+          <w:color w:val="24292E"/>
+          <w:kern w:val="0"/>
+          <w:sz w:val="24"/>
+          <w:szCs w:val="24"/>
+        </w:rPr>
+        <w:t>10 :</w:t>
+      </w:r>
+      <w:proofErr w:type="gramEnd"/>
+      <w:r>
+        <w:rPr>
+          <w:rFonts w:ascii="Arial" w:eastAsia="굴림" w:hAnsi="Arial" w:cs="Arial"/>
+          <w:b/>
+          <w:bCs/>
+          <w:color w:val="24292E"/>
+          <w:kern w:val="0"/>
+          <w:sz w:val="24"/>
+          <w:szCs w:val="24"/>
+        </w:rPr>
+        <w:t xml:space="preserve"> </w:t>
       </w:r>
       <w:r>
         <w:rPr>
@@ -23137,9 +23414,9 @@
         <w:tblLook w:val="04A0" w:firstRow="1" w:lastRow="0" w:firstColumn="1" w:lastColumn="0" w:noHBand="0" w:noVBand="1"/>
       </w:tblPr>
       <w:tblGrid>
-        <w:gridCol w:w="3725"/>
-        <w:gridCol w:w="3236"/>
-        <w:gridCol w:w="2045"/>
+        <w:gridCol w:w="2083"/>
+        <w:gridCol w:w="1453"/>
+        <w:gridCol w:w="5470"/>
       </w:tblGrid>
       <w:tr>
         <w:trPr>
@@ -23186,7 +23463,7 @@
                 <w:sz w:val="24"/>
                 <w:szCs w:val="24"/>
               </w:rPr>
-              <w:t>Concept pair</w:t>
+              <w:t>Concept</w:t>
             </w:r>
           </w:p>
         </w:tc>
@@ -23231,17 +23508,7 @@
                 <w:sz w:val="24"/>
                 <w:szCs w:val="24"/>
               </w:rPr>
-              <w:t xml:space="preserve">Association </w:t>
-            </w:r>
-            <w:r>
-              <w:rPr>
-                <w:rFonts w:ascii="Arial" w:eastAsia="굴림" w:hAnsi="Arial" w:cs="Arial"/>
-                <w:color w:val="24292E"/>
-                <w:kern w:val="0"/>
-                <w:sz w:val="24"/>
-                <w:szCs w:val="24"/>
-              </w:rPr>
-              <w:t>설명</w:t>
+              <w:t>Attributes</w:t>
             </w:r>
           </w:p>
         </w:tc>
@@ -23286,17 +23553,17 @@
                 <w:sz w:val="24"/>
                 <w:szCs w:val="24"/>
               </w:rPr>
-              <w:t xml:space="preserve">Association </w:t>
-            </w:r>
-            <w:r>
-              <w:rPr>
-                <w:rFonts w:ascii="Arial" w:eastAsia="굴림" w:hAnsi="Arial" w:cs="Arial"/>
-                <w:color w:val="24292E"/>
-                <w:kern w:val="0"/>
-                <w:sz w:val="24"/>
-                <w:szCs w:val="24"/>
-              </w:rPr>
-              <w:t>명칭</w:t>
+              <w:t xml:space="preserve">Attribute </w:t>
+            </w:r>
+            <w:r>
+              <w:rPr>
+                <w:rFonts w:ascii="Arial" w:eastAsia="굴림" w:hAnsi="Arial" w:cs="Arial"/>
+                <w:color w:val="24292E"/>
+                <w:kern w:val="0"/>
+                <w:sz w:val="24"/>
+                <w:szCs w:val="24"/>
+              </w:rPr>
+              <w:t>설명</w:t>
             </w:r>
           </w:p>
         </w:tc>
@@ -23342,42 +23609,6 @@
                 <w:sz w:val="24"/>
                 <w:szCs w:val="24"/>
               </w:rPr>
-              <w:t>계정추가</w:t>
-            </w:r>
-          </w:p>
-          <w:p>
-            <w:pPr>
-              <w:widowControl/>
-              <w:wordWrap/>
-              <w:autoSpaceDE/>
-              <w:autoSpaceDN/>
-              <w:spacing w:after="0" w:line="240" w:lineRule="auto"/>
-              <w:jc w:val="left"/>
-              <w:rPr>
-                <w:rFonts w:ascii="굴림" w:eastAsia="굴림" w:hAnsi="굴림" w:cs="굴림"/>
-                <w:kern w:val="0"/>
-                <w:sz w:val="24"/>
-                <w:szCs w:val="24"/>
-              </w:rPr>
-            </w:pPr>
-            <w:r>
-              <w:rPr>
-                <w:rFonts w:ascii="Arial" w:eastAsia="굴림" w:hAnsi="Arial" w:cs="Arial"/>
-                <w:color w:val="24292E"/>
-                <w:kern w:val="0"/>
-                <w:sz w:val="24"/>
-                <w:szCs w:val="24"/>
-              </w:rPr>
-              <w:t xml:space="preserve">&lt;-&gt; </w:t>
-            </w:r>
-            <w:r>
-              <w:rPr>
-                <w:rFonts w:ascii="Arial" w:eastAsia="굴림" w:hAnsi="Arial" w:cs="Arial"/>
-                <w:color w:val="24292E"/>
-                <w:kern w:val="0"/>
-                <w:sz w:val="24"/>
-                <w:szCs w:val="24"/>
-              </w:rPr>
               <w:t>환자</w:t>
             </w:r>
             <w:r>
@@ -23462,67 +23693,27 @@
                 <w:sz w:val="24"/>
                 <w:szCs w:val="24"/>
               </w:rPr>
-              <w:t>관리자가</w:t>
-            </w:r>
-            <w:r>
-              <w:rPr>
-                <w:rFonts w:ascii="Arial" w:eastAsia="굴림" w:hAnsi="Arial" w:cs="Arial"/>
-                <w:color w:val="24292E"/>
-                <w:kern w:val="0"/>
-                <w:sz w:val="24"/>
-                <w:szCs w:val="24"/>
-              </w:rPr>
-              <w:t xml:space="preserve"> </w:t>
-            </w:r>
-            <w:r>
-              <w:rPr>
-                <w:rFonts w:ascii="Arial" w:eastAsia="굴림" w:hAnsi="Arial" w:cs="Arial"/>
-                <w:color w:val="24292E"/>
-                <w:kern w:val="0"/>
-                <w:sz w:val="24"/>
-                <w:szCs w:val="24"/>
-              </w:rPr>
-              <w:t>환자</w:t>
-            </w:r>
-            <w:r>
-              <w:rPr>
-                <w:rFonts w:ascii="Arial" w:eastAsia="굴림" w:hAnsi="Arial" w:cs="Arial"/>
-                <w:color w:val="24292E"/>
-                <w:kern w:val="0"/>
-                <w:sz w:val="24"/>
-                <w:szCs w:val="24"/>
-              </w:rPr>
-              <w:t xml:space="preserve"> </w:t>
-            </w:r>
-            <w:r>
-              <w:rPr>
-                <w:rFonts w:ascii="Arial" w:eastAsia="굴림" w:hAnsi="Arial" w:cs="Arial"/>
-                <w:color w:val="24292E"/>
-                <w:kern w:val="0"/>
-                <w:sz w:val="24"/>
-                <w:szCs w:val="24"/>
-              </w:rPr>
-              <w:t>프로필을</w:t>
-            </w:r>
-            <w:r>
-              <w:rPr>
-                <w:rFonts w:ascii="Arial" w:eastAsia="굴림" w:hAnsi="Arial" w:cs="Arial"/>
-                <w:color w:val="24292E"/>
-                <w:kern w:val="0"/>
-                <w:sz w:val="24"/>
-                <w:szCs w:val="24"/>
-              </w:rPr>
-              <w:t xml:space="preserve"> </w:t>
-            </w:r>
-            <w:r>
-              <w:rPr>
-                <w:rFonts w:ascii="Arial" w:eastAsia="굴림" w:hAnsi="Arial" w:cs="Arial"/>
-                <w:color w:val="24292E"/>
-                <w:kern w:val="0"/>
-                <w:sz w:val="24"/>
-                <w:szCs w:val="24"/>
-              </w:rPr>
-              <w:t>열람한다</w:t>
+              <w:t>관리자</w:t>
+            </w:r>
+            <w:r>
+              <w:rPr>
+                <w:rFonts w:ascii="Arial" w:eastAsia="굴림" w:hAnsi="Arial" w:cs="Arial"/>
+                <w:color w:val="24292E"/>
+                <w:kern w:val="0"/>
+                <w:sz w:val="24"/>
+                <w:szCs w:val="24"/>
+              </w:rPr>
+              <w:t xml:space="preserve"> </w:t>
+            </w:r>
+            <w:r>
+              <w:rPr>
+                <w:rFonts w:ascii="Arial" w:eastAsia="굴림" w:hAnsi="Arial" w:cs="Arial"/>
+                <w:color w:val="24292E"/>
+                <w:kern w:val="0"/>
+                <w:sz w:val="24"/>
+                <w:szCs w:val="24"/>
+              </w:rPr>
+              <w:t>권한</w:t>
             </w:r>
           </w:p>
         </w:tc>
@@ -23566,6 +23757,86 @@
                 <w:sz w:val="24"/>
                 <w:szCs w:val="24"/>
               </w:rPr>
+              <w:t>관리자로</w:t>
+            </w:r>
+            <w:r>
+              <w:rPr>
+                <w:rFonts w:ascii="Arial" w:eastAsia="굴림" w:hAnsi="Arial" w:cs="Arial"/>
+                <w:color w:val="24292E"/>
+                <w:kern w:val="0"/>
+                <w:sz w:val="24"/>
+                <w:szCs w:val="24"/>
+              </w:rPr>
+              <w:t xml:space="preserve"> </w:t>
+            </w:r>
+            <w:r>
+              <w:rPr>
+                <w:rFonts w:ascii="Arial" w:eastAsia="굴림" w:hAnsi="Arial" w:cs="Arial"/>
+                <w:color w:val="24292E"/>
+                <w:kern w:val="0"/>
+                <w:sz w:val="24"/>
+                <w:szCs w:val="24"/>
+              </w:rPr>
+              <w:t>로그인을</w:t>
+            </w:r>
+            <w:r>
+              <w:rPr>
+                <w:rFonts w:ascii="Arial" w:eastAsia="굴림" w:hAnsi="Arial" w:cs="Arial"/>
+                <w:color w:val="24292E"/>
+                <w:kern w:val="0"/>
+                <w:sz w:val="24"/>
+                <w:szCs w:val="24"/>
+              </w:rPr>
+              <w:t xml:space="preserve"> </w:t>
+            </w:r>
+            <w:r>
+              <w:rPr>
+                <w:rFonts w:ascii="Arial" w:eastAsia="굴림" w:hAnsi="Arial" w:cs="Arial"/>
+                <w:color w:val="24292E"/>
+                <w:kern w:val="0"/>
+                <w:sz w:val="24"/>
+                <w:szCs w:val="24"/>
+              </w:rPr>
+              <w:t>한</w:t>
+            </w:r>
+            <w:r>
+              <w:rPr>
+                <w:rFonts w:ascii="Arial" w:eastAsia="굴림" w:hAnsi="Arial" w:cs="Arial"/>
+                <w:color w:val="24292E"/>
+                <w:kern w:val="0"/>
+                <w:sz w:val="24"/>
+                <w:szCs w:val="24"/>
+              </w:rPr>
+              <w:t xml:space="preserve"> </w:t>
+            </w:r>
+            <w:r>
+              <w:rPr>
+                <w:rFonts w:ascii="Arial" w:eastAsia="굴림" w:hAnsi="Arial" w:cs="Arial"/>
+                <w:color w:val="24292E"/>
+                <w:kern w:val="0"/>
+                <w:sz w:val="24"/>
+                <w:szCs w:val="24"/>
+              </w:rPr>
+              <w:t>후</w:t>
+            </w:r>
+            <w:r>
+              <w:rPr>
+                <w:rFonts w:ascii="Arial" w:eastAsia="굴림" w:hAnsi="Arial" w:cs="Arial"/>
+                <w:color w:val="24292E"/>
+                <w:kern w:val="0"/>
+                <w:sz w:val="24"/>
+                <w:szCs w:val="24"/>
+              </w:rPr>
+              <w:t xml:space="preserve"> </w:t>
+            </w:r>
+            <w:r>
+              <w:rPr>
+                <w:rFonts w:ascii="Arial" w:eastAsia="굴림" w:hAnsi="Arial" w:cs="Arial"/>
+                <w:color w:val="24292E"/>
+                <w:kern w:val="0"/>
+                <w:sz w:val="24"/>
+                <w:szCs w:val="24"/>
+              </w:rPr>
               <w:t>환자</w:t>
             </w:r>
             <w:r>
@@ -23586,27 +23857,67 @@
                 <w:sz w:val="24"/>
                 <w:szCs w:val="24"/>
               </w:rPr>
-              <w:t>프로필</w:t>
-            </w:r>
-            <w:r>
-              <w:rPr>
-                <w:rFonts w:ascii="Arial" w:eastAsia="굴림" w:hAnsi="Arial" w:cs="Arial"/>
-                <w:color w:val="24292E"/>
-                <w:kern w:val="0"/>
-                <w:sz w:val="24"/>
-                <w:szCs w:val="24"/>
-              </w:rPr>
-              <w:t xml:space="preserve"> </w:t>
-            </w:r>
-            <w:r>
-              <w:rPr>
-                <w:rFonts w:ascii="Arial" w:eastAsia="굴림" w:hAnsi="Arial" w:cs="Arial"/>
-                <w:color w:val="24292E"/>
-                <w:kern w:val="0"/>
-                <w:sz w:val="24"/>
-                <w:szCs w:val="24"/>
-              </w:rPr>
-              <w:t>관리</w:t>
+              <w:t>프로필을</w:t>
+            </w:r>
+            <w:r>
+              <w:rPr>
+                <w:rFonts w:ascii="Arial" w:eastAsia="굴림" w:hAnsi="Arial" w:cs="Arial"/>
+                <w:color w:val="24292E"/>
+                <w:kern w:val="0"/>
+                <w:sz w:val="24"/>
+                <w:szCs w:val="24"/>
+              </w:rPr>
+              <w:t xml:space="preserve"> </w:t>
+            </w:r>
+            <w:r>
+              <w:rPr>
+                <w:rFonts w:ascii="Arial" w:eastAsia="굴림" w:hAnsi="Arial" w:cs="Arial"/>
+                <w:color w:val="24292E"/>
+                <w:kern w:val="0"/>
+                <w:sz w:val="24"/>
+                <w:szCs w:val="24"/>
+              </w:rPr>
+              <w:t>열람할</w:t>
+            </w:r>
+            <w:r>
+              <w:rPr>
+                <w:rFonts w:ascii="Arial" w:eastAsia="굴림" w:hAnsi="Arial" w:cs="Arial"/>
+                <w:color w:val="24292E"/>
+                <w:kern w:val="0"/>
+                <w:sz w:val="24"/>
+                <w:szCs w:val="24"/>
+              </w:rPr>
+              <w:t xml:space="preserve"> </w:t>
+            </w:r>
+            <w:r>
+              <w:rPr>
+                <w:rFonts w:ascii="Arial" w:eastAsia="굴림" w:hAnsi="Arial" w:cs="Arial"/>
+                <w:color w:val="24292E"/>
+                <w:kern w:val="0"/>
+                <w:sz w:val="24"/>
+                <w:szCs w:val="24"/>
+              </w:rPr>
+              <w:t>수</w:t>
+            </w:r>
+            <w:r>
+              <w:rPr>
+                <w:rFonts w:ascii="Arial" w:eastAsia="굴림" w:hAnsi="Arial" w:cs="Arial"/>
+                <w:color w:val="24292E"/>
+                <w:kern w:val="0"/>
+                <w:sz w:val="24"/>
+                <w:szCs w:val="24"/>
+              </w:rPr>
+              <w:t xml:space="preserve"> </w:t>
+            </w:r>
+            <w:r>
+              <w:rPr>
+                <w:rFonts w:ascii="Arial" w:eastAsia="굴림" w:hAnsi="Arial" w:cs="Arial"/>
+                <w:color w:val="24292E"/>
+                <w:kern w:val="0"/>
+                <w:sz w:val="24"/>
+                <w:szCs w:val="24"/>
+              </w:rPr>
+              <w:t>있다</w:t>
             </w:r>
           </w:p>
         </w:tc>
@@ -23652,52 +23963,6 @@
                 <w:sz w:val="24"/>
                 <w:szCs w:val="24"/>
               </w:rPr>
-              <w:t>계정추가</w:t>
-            </w:r>
-            <w:r>
-              <w:rPr>
-                <w:rFonts w:ascii="Arial" w:eastAsia="굴림" w:hAnsi="Arial" w:cs="Arial"/>
-                <w:color w:val="24292E"/>
-                <w:kern w:val="0"/>
-                <w:sz w:val="24"/>
-                <w:szCs w:val="24"/>
-              </w:rPr>
-              <w:t> </w:t>
-            </w:r>
-          </w:p>
-          <w:p>
-            <w:pPr>
-              <w:widowControl/>
-              <w:wordWrap/>
-              <w:autoSpaceDE/>
-              <w:autoSpaceDN/>
-              <w:spacing w:after="0" w:line="240" w:lineRule="auto"/>
-              <w:jc w:val="left"/>
-              <w:rPr>
-                <w:rFonts w:ascii="굴림" w:eastAsia="굴림" w:hAnsi="굴림" w:cs="굴림"/>
-                <w:kern w:val="0"/>
-                <w:sz w:val="24"/>
-                <w:szCs w:val="24"/>
-              </w:rPr>
-            </w:pPr>
-            <w:r>
-              <w:rPr>
-                <w:rFonts w:ascii="Arial" w:eastAsia="굴림" w:hAnsi="Arial" w:cs="Arial"/>
-                <w:color w:val="24292E"/>
-                <w:kern w:val="0"/>
-                <w:sz w:val="24"/>
-                <w:szCs w:val="24"/>
-              </w:rPr>
-              <w:t>&lt;-&gt;</w:t>
-            </w:r>
-            <w:r>
-              <w:rPr>
-                <w:rFonts w:ascii="Arial" w:eastAsia="굴림" w:hAnsi="Arial" w:cs="Arial"/>
-                <w:color w:val="24292E"/>
-                <w:kern w:val="0"/>
-                <w:sz w:val="24"/>
-                <w:szCs w:val="24"/>
-              </w:rPr>
               <w:t>의사</w:t>
             </w:r>
             <w:r>
@@ -23782,67 +24047,27 @@
                 <w:sz w:val="24"/>
                 <w:szCs w:val="24"/>
               </w:rPr>
-              <w:t>관리자가</w:t>
-            </w:r>
-            <w:r>
-              <w:rPr>
-                <w:rFonts w:ascii="Arial" w:eastAsia="굴림" w:hAnsi="Arial" w:cs="Arial"/>
-                <w:color w:val="24292E"/>
-                <w:kern w:val="0"/>
-                <w:sz w:val="24"/>
-                <w:szCs w:val="24"/>
-              </w:rPr>
-              <w:t xml:space="preserve"> </w:t>
-            </w:r>
-            <w:r>
-              <w:rPr>
-                <w:rFonts w:ascii="Arial" w:eastAsia="굴림" w:hAnsi="Arial" w:cs="Arial"/>
-                <w:color w:val="24292E"/>
-                <w:kern w:val="0"/>
-                <w:sz w:val="24"/>
-                <w:szCs w:val="24"/>
-              </w:rPr>
-              <w:t>의사</w:t>
-            </w:r>
-            <w:r>
-              <w:rPr>
-                <w:rFonts w:ascii="Arial" w:eastAsia="굴림" w:hAnsi="Arial" w:cs="Arial"/>
-                <w:color w:val="24292E"/>
-                <w:kern w:val="0"/>
-                <w:sz w:val="24"/>
-                <w:szCs w:val="24"/>
-              </w:rPr>
-              <w:t xml:space="preserve"> </w:t>
-            </w:r>
-            <w:r>
-              <w:rPr>
-                <w:rFonts w:ascii="Arial" w:eastAsia="굴림" w:hAnsi="Arial" w:cs="Arial"/>
-                <w:color w:val="24292E"/>
-                <w:kern w:val="0"/>
-                <w:sz w:val="24"/>
-                <w:szCs w:val="24"/>
-              </w:rPr>
-              <w:t>프로필을</w:t>
-            </w:r>
-            <w:r>
-              <w:rPr>
-                <w:rFonts w:ascii="Arial" w:eastAsia="굴림" w:hAnsi="Arial" w:cs="Arial"/>
-                <w:color w:val="24292E"/>
-                <w:kern w:val="0"/>
-                <w:sz w:val="24"/>
-                <w:szCs w:val="24"/>
-              </w:rPr>
-              <w:t xml:space="preserve"> </w:t>
-            </w:r>
-            <w:r>
-              <w:rPr>
-                <w:rFonts w:ascii="Arial" w:eastAsia="굴림" w:hAnsi="Arial" w:cs="Arial"/>
-                <w:color w:val="24292E"/>
-                <w:kern w:val="0"/>
-                <w:sz w:val="24"/>
-                <w:szCs w:val="24"/>
-              </w:rPr>
-              <w:t>열람한다</w:t>
+              <w:t>관리자</w:t>
+            </w:r>
+            <w:r>
+              <w:rPr>
+                <w:rFonts w:ascii="Arial" w:eastAsia="굴림" w:hAnsi="Arial" w:cs="Arial"/>
+                <w:color w:val="24292E"/>
+                <w:kern w:val="0"/>
+                <w:sz w:val="24"/>
+                <w:szCs w:val="24"/>
+              </w:rPr>
+              <w:t xml:space="preserve"> </w:t>
+            </w:r>
+            <w:r>
+              <w:rPr>
+                <w:rFonts w:ascii="Arial" w:eastAsia="굴림" w:hAnsi="Arial" w:cs="Arial"/>
+                <w:color w:val="24292E"/>
+                <w:kern w:val="0"/>
+                <w:sz w:val="24"/>
+                <w:szCs w:val="24"/>
+              </w:rPr>
+              <w:t>권한</w:t>
             </w:r>
           </w:p>
         </w:tc>
@@ -23886,6 +24111,86 @@
                 <w:sz w:val="24"/>
                 <w:szCs w:val="24"/>
               </w:rPr>
+              <w:t>관리자로</w:t>
+            </w:r>
+            <w:r>
+              <w:rPr>
+                <w:rFonts w:ascii="Arial" w:eastAsia="굴림" w:hAnsi="Arial" w:cs="Arial"/>
+                <w:color w:val="24292E"/>
+                <w:kern w:val="0"/>
+                <w:sz w:val="24"/>
+                <w:szCs w:val="24"/>
+              </w:rPr>
+              <w:t xml:space="preserve"> </w:t>
+            </w:r>
+            <w:r>
+              <w:rPr>
+                <w:rFonts w:ascii="Arial" w:eastAsia="굴림" w:hAnsi="Arial" w:cs="Arial"/>
+                <w:color w:val="24292E"/>
+                <w:kern w:val="0"/>
+                <w:sz w:val="24"/>
+                <w:szCs w:val="24"/>
+              </w:rPr>
+              <w:t>로그인을</w:t>
+            </w:r>
+            <w:r>
+              <w:rPr>
+                <w:rFonts w:ascii="Arial" w:eastAsia="굴림" w:hAnsi="Arial" w:cs="Arial"/>
+                <w:color w:val="24292E"/>
+                <w:kern w:val="0"/>
+                <w:sz w:val="24"/>
+                <w:szCs w:val="24"/>
+              </w:rPr>
+              <w:t xml:space="preserve"> </w:t>
+            </w:r>
+            <w:r>
+              <w:rPr>
+                <w:rFonts w:ascii="Arial" w:eastAsia="굴림" w:hAnsi="Arial" w:cs="Arial"/>
+                <w:color w:val="24292E"/>
+                <w:kern w:val="0"/>
+                <w:sz w:val="24"/>
+                <w:szCs w:val="24"/>
+              </w:rPr>
+              <w:t>한</w:t>
+            </w:r>
+            <w:r>
+              <w:rPr>
+                <w:rFonts w:ascii="Arial" w:eastAsia="굴림" w:hAnsi="Arial" w:cs="Arial"/>
+                <w:color w:val="24292E"/>
+                <w:kern w:val="0"/>
+                <w:sz w:val="24"/>
+                <w:szCs w:val="24"/>
+              </w:rPr>
+              <w:t xml:space="preserve"> </w:t>
+            </w:r>
+            <w:r>
+              <w:rPr>
+                <w:rFonts w:ascii="Arial" w:eastAsia="굴림" w:hAnsi="Arial" w:cs="Arial"/>
+                <w:color w:val="24292E"/>
+                <w:kern w:val="0"/>
+                <w:sz w:val="24"/>
+                <w:szCs w:val="24"/>
+              </w:rPr>
+              <w:t>후</w:t>
+            </w:r>
+            <w:r>
+              <w:rPr>
+                <w:rFonts w:ascii="Arial" w:eastAsia="굴림" w:hAnsi="Arial" w:cs="Arial"/>
+                <w:color w:val="24292E"/>
+                <w:kern w:val="0"/>
+                <w:sz w:val="24"/>
+                <w:szCs w:val="24"/>
+              </w:rPr>
+              <w:t xml:space="preserve"> </w:t>
+            </w:r>
+            <w:r>
+              <w:rPr>
+                <w:rFonts w:ascii="Arial" w:eastAsia="굴림" w:hAnsi="Arial" w:cs="Arial"/>
+                <w:color w:val="24292E"/>
+                <w:kern w:val="0"/>
+                <w:sz w:val="24"/>
+                <w:szCs w:val="24"/>
+              </w:rPr>
               <w:t>의사</w:t>
             </w:r>
             <w:r>
@@ -23906,27 +24211,67 @@
                 <w:sz w:val="24"/>
                 <w:szCs w:val="24"/>
               </w:rPr>
-              <w:t>프로필</w:t>
-            </w:r>
-            <w:r>
-              <w:rPr>
-                <w:rFonts w:ascii="Arial" w:eastAsia="굴림" w:hAnsi="Arial" w:cs="Arial"/>
-                <w:color w:val="24292E"/>
-                <w:kern w:val="0"/>
-                <w:sz w:val="24"/>
-                <w:szCs w:val="24"/>
-              </w:rPr>
-              <w:t xml:space="preserve"> </w:t>
-            </w:r>
-            <w:r>
-              <w:rPr>
-                <w:rFonts w:ascii="Arial" w:eastAsia="굴림" w:hAnsi="Arial" w:cs="Arial"/>
-                <w:color w:val="24292E"/>
-                <w:kern w:val="0"/>
-                <w:sz w:val="24"/>
-                <w:szCs w:val="24"/>
-              </w:rPr>
-              <w:t>관리</w:t>
+              <w:t>프로필을</w:t>
+            </w:r>
+            <w:r>
+              <w:rPr>
+                <w:rFonts w:ascii="Arial" w:eastAsia="굴림" w:hAnsi="Arial" w:cs="Arial"/>
+                <w:color w:val="24292E"/>
+                <w:kern w:val="0"/>
+                <w:sz w:val="24"/>
+                <w:szCs w:val="24"/>
+              </w:rPr>
+              <w:t xml:space="preserve"> </w:t>
+            </w:r>
+            <w:r>
+              <w:rPr>
+                <w:rFonts w:ascii="Arial" w:eastAsia="굴림" w:hAnsi="Arial" w:cs="Arial"/>
+                <w:color w:val="24292E"/>
+                <w:kern w:val="0"/>
+                <w:sz w:val="24"/>
+                <w:szCs w:val="24"/>
+              </w:rPr>
+              <w:t>열람할</w:t>
+            </w:r>
+            <w:r>
+              <w:rPr>
+                <w:rFonts w:ascii="Arial" w:eastAsia="굴림" w:hAnsi="Arial" w:cs="Arial"/>
+                <w:color w:val="24292E"/>
+                <w:kern w:val="0"/>
+                <w:sz w:val="24"/>
+                <w:szCs w:val="24"/>
+              </w:rPr>
+              <w:t xml:space="preserve"> </w:t>
+            </w:r>
+            <w:r>
+              <w:rPr>
+                <w:rFonts w:ascii="Arial" w:eastAsia="굴림" w:hAnsi="Arial" w:cs="Arial"/>
+                <w:color w:val="24292E"/>
+                <w:kern w:val="0"/>
+                <w:sz w:val="24"/>
+                <w:szCs w:val="24"/>
+              </w:rPr>
+              <w:t>수</w:t>
+            </w:r>
+            <w:r>
+              <w:rPr>
+                <w:rFonts w:ascii="Arial" w:eastAsia="굴림" w:hAnsi="Arial" w:cs="Arial"/>
+                <w:color w:val="24292E"/>
+                <w:kern w:val="0"/>
+                <w:sz w:val="24"/>
+                <w:szCs w:val="24"/>
+              </w:rPr>
+              <w:t xml:space="preserve"> </w:t>
+            </w:r>
+            <w:r>
+              <w:rPr>
+                <w:rFonts w:ascii="Arial" w:eastAsia="굴림" w:hAnsi="Arial" w:cs="Arial"/>
+                <w:color w:val="24292E"/>
+                <w:kern w:val="0"/>
+                <w:sz w:val="24"/>
+                <w:szCs w:val="24"/>
+              </w:rPr>
+              <w:t>있다</w:t>
             </w:r>
           </w:p>
         </w:tc>
@@ -24012,66 +24357,6 @@
                 <w:sz w:val="24"/>
                 <w:szCs w:val="24"/>
               </w:rPr>
-              <w:t>추가</w:t>
-            </w:r>
-            <w:r>
-              <w:rPr>
-                <w:rFonts w:ascii="Arial" w:eastAsia="굴림" w:hAnsi="Arial" w:cs="Arial"/>
-                <w:color w:val="24292E"/>
-                <w:kern w:val="0"/>
-                <w:sz w:val="24"/>
-                <w:szCs w:val="24"/>
-              </w:rPr>
-              <w:t xml:space="preserve"> &lt;-&gt;</w:t>
-            </w:r>
-            <w:r>
-              <w:rPr>
-                <w:rFonts w:ascii="Arial" w:eastAsia="굴림" w:hAnsi="Arial" w:cs="Arial"/>
-                <w:color w:val="24292E"/>
-                <w:kern w:val="0"/>
-                <w:sz w:val="24"/>
-                <w:szCs w:val="24"/>
-              </w:rPr>
-              <w:t>사이트</w:t>
-            </w:r>
-            <w:r>
-              <w:rPr>
-                <w:rFonts w:ascii="Arial" w:eastAsia="굴림" w:hAnsi="Arial" w:cs="Arial"/>
-                <w:color w:val="24292E"/>
-                <w:kern w:val="0"/>
-                <w:sz w:val="24"/>
-                <w:szCs w:val="24"/>
-              </w:rPr>
-              <w:t xml:space="preserve"> </w:t>
-            </w:r>
-            <w:r>
-              <w:rPr>
-                <w:rFonts w:ascii="Arial" w:eastAsia="굴림" w:hAnsi="Arial" w:cs="Arial"/>
-                <w:color w:val="24292E"/>
-                <w:kern w:val="0"/>
-                <w:sz w:val="24"/>
-                <w:szCs w:val="24"/>
-              </w:rPr>
-              <w:t>피드백</w:t>
-            </w:r>
-            <w:r>
-              <w:rPr>
-                <w:rFonts w:ascii="Arial" w:eastAsia="굴림" w:hAnsi="Arial" w:cs="Arial"/>
-                <w:color w:val="24292E"/>
-                <w:kern w:val="0"/>
-                <w:sz w:val="24"/>
-                <w:szCs w:val="24"/>
-              </w:rPr>
-              <w:t xml:space="preserve"> </w:t>
-            </w:r>
-            <w:r>
-              <w:rPr>
-                <w:rFonts w:ascii="Arial" w:eastAsia="굴림" w:hAnsi="Arial" w:cs="Arial"/>
-                <w:color w:val="24292E"/>
-                <w:kern w:val="0"/>
-                <w:sz w:val="24"/>
-                <w:szCs w:val="24"/>
-              </w:rPr>
               <w:t>열람</w:t>
             </w:r>
           </w:p>
@@ -24116,67 +24401,27 @@
                 <w:sz w:val="24"/>
                 <w:szCs w:val="24"/>
               </w:rPr>
-              <w:t>관리자가</w:t>
-            </w:r>
-            <w:r>
-              <w:rPr>
-                <w:rFonts w:ascii="Arial" w:eastAsia="굴림" w:hAnsi="Arial" w:cs="Arial"/>
-                <w:color w:val="24292E"/>
-                <w:kern w:val="0"/>
-                <w:sz w:val="24"/>
-                <w:szCs w:val="24"/>
-              </w:rPr>
-              <w:t xml:space="preserve"> </w:t>
-            </w:r>
-            <w:r>
-              <w:rPr>
-                <w:rFonts w:ascii="Arial" w:eastAsia="굴림" w:hAnsi="Arial" w:cs="Arial"/>
-                <w:color w:val="24292E"/>
-                <w:kern w:val="0"/>
-                <w:sz w:val="24"/>
-                <w:szCs w:val="24"/>
-              </w:rPr>
-              <w:t>사이트</w:t>
-            </w:r>
-            <w:r>
-              <w:rPr>
-                <w:rFonts w:ascii="Arial" w:eastAsia="굴림" w:hAnsi="Arial" w:cs="Arial"/>
-                <w:color w:val="24292E"/>
-                <w:kern w:val="0"/>
-                <w:sz w:val="24"/>
-                <w:szCs w:val="24"/>
-              </w:rPr>
-              <w:t xml:space="preserve"> </w:t>
-            </w:r>
-            <w:r>
-              <w:rPr>
-                <w:rFonts w:ascii="Arial" w:eastAsia="굴림" w:hAnsi="Arial" w:cs="Arial"/>
-                <w:color w:val="24292E"/>
-                <w:kern w:val="0"/>
-                <w:sz w:val="24"/>
-                <w:szCs w:val="24"/>
-              </w:rPr>
-              <w:t>피드백을</w:t>
-            </w:r>
-            <w:r>
-              <w:rPr>
-                <w:rFonts w:ascii="Arial" w:eastAsia="굴림" w:hAnsi="Arial" w:cs="Arial"/>
-                <w:color w:val="24292E"/>
-                <w:kern w:val="0"/>
-                <w:sz w:val="24"/>
-                <w:szCs w:val="24"/>
-              </w:rPr>
-              <w:t xml:space="preserve"> </w:t>
-            </w:r>
-            <w:r>
-              <w:rPr>
-                <w:rFonts w:ascii="Arial" w:eastAsia="굴림" w:hAnsi="Arial" w:cs="Arial"/>
-                <w:color w:val="24292E"/>
-                <w:kern w:val="0"/>
-                <w:sz w:val="24"/>
-                <w:szCs w:val="24"/>
-              </w:rPr>
-              <w:t>열람한다</w:t>
+              <w:t>관리자</w:t>
+            </w:r>
+            <w:r>
+              <w:rPr>
+                <w:rFonts w:ascii="Arial" w:eastAsia="굴림" w:hAnsi="Arial" w:cs="Arial"/>
+                <w:color w:val="24292E"/>
+                <w:kern w:val="0"/>
+                <w:sz w:val="24"/>
+                <w:szCs w:val="24"/>
+              </w:rPr>
+              <w:t xml:space="preserve"> </w:t>
+            </w:r>
+            <w:r>
+              <w:rPr>
+                <w:rFonts w:ascii="Arial" w:eastAsia="굴림" w:hAnsi="Arial" w:cs="Arial"/>
+                <w:color w:val="24292E"/>
+                <w:kern w:val="0"/>
+                <w:sz w:val="24"/>
+                <w:szCs w:val="24"/>
+              </w:rPr>
+              <w:t>권한</w:t>
             </w:r>
           </w:p>
         </w:tc>
@@ -24220,6 +24465,86 @@
                 <w:sz w:val="24"/>
                 <w:szCs w:val="24"/>
               </w:rPr>
+              <w:t>관리자로</w:t>
+            </w:r>
+            <w:r>
+              <w:rPr>
+                <w:rFonts w:ascii="Arial" w:eastAsia="굴림" w:hAnsi="Arial" w:cs="Arial"/>
+                <w:color w:val="24292E"/>
+                <w:kern w:val="0"/>
+                <w:sz w:val="24"/>
+                <w:szCs w:val="24"/>
+              </w:rPr>
+              <w:t xml:space="preserve"> </w:t>
+            </w:r>
+            <w:r>
+              <w:rPr>
+                <w:rFonts w:ascii="Arial" w:eastAsia="굴림" w:hAnsi="Arial" w:cs="Arial"/>
+                <w:color w:val="24292E"/>
+                <w:kern w:val="0"/>
+                <w:sz w:val="24"/>
+                <w:szCs w:val="24"/>
+              </w:rPr>
+              <w:t>로그인을</w:t>
+            </w:r>
+            <w:r>
+              <w:rPr>
+                <w:rFonts w:ascii="Arial" w:eastAsia="굴림" w:hAnsi="Arial" w:cs="Arial"/>
+                <w:color w:val="24292E"/>
+                <w:kern w:val="0"/>
+                <w:sz w:val="24"/>
+                <w:szCs w:val="24"/>
+              </w:rPr>
+              <w:t xml:space="preserve"> </w:t>
+            </w:r>
+            <w:r>
+              <w:rPr>
+                <w:rFonts w:ascii="Arial" w:eastAsia="굴림" w:hAnsi="Arial" w:cs="Arial"/>
+                <w:color w:val="24292E"/>
+                <w:kern w:val="0"/>
+                <w:sz w:val="24"/>
+                <w:szCs w:val="24"/>
+              </w:rPr>
+              <w:t>한</w:t>
+            </w:r>
+            <w:r>
+              <w:rPr>
+                <w:rFonts w:ascii="Arial" w:eastAsia="굴림" w:hAnsi="Arial" w:cs="Arial"/>
+                <w:color w:val="24292E"/>
+                <w:kern w:val="0"/>
+                <w:sz w:val="24"/>
+                <w:szCs w:val="24"/>
+              </w:rPr>
+              <w:t xml:space="preserve"> </w:t>
+            </w:r>
+            <w:r>
+              <w:rPr>
+                <w:rFonts w:ascii="Arial" w:eastAsia="굴림" w:hAnsi="Arial" w:cs="Arial"/>
+                <w:color w:val="24292E"/>
+                <w:kern w:val="0"/>
+                <w:sz w:val="24"/>
+                <w:szCs w:val="24"/>
+              </w:rPr>
+              <w:t>후</w:t>
+            </w:r>
+            <w:r>
+              <w:rPr>
+                <w:rFonts w:ascii="Arial" w:eastAsia="굴림" w:hAnsi="Arial" w:cs="Arial"/>
+                <w:color w:val="24292E"/>
+                <w:kern w:val="0"/>
+                <w:sz w:val="24"/>
+                <w:szCs w:val="24"/>
+              </w:rPr>
+              <w:t xml:space="preserve"> </w:t>
+            </w:r>
+            <w:r>
+              <w:rPr>
+                <w:rFonts w:ascii="Arial" w:eastAsia="굴림" w:hAnsi="Arial" w:cs="Arial"/>
+                <w:color w:val="24292E"/>
+                <w:kern w:val="0"/>
+                <w:sz w:val="24"/>
+                <w:szCs w:val="24"/>
+              </w:rPr>
               <w:t>사이트</w:t>
             </w:r>
             <w:r>
@@ -24240,27 +24565,67 @@
                 <w:sz w:val="24"/>
                 <w:szCs w:val="24"/>
               </w:rPr>
-              <w:t>피드백</w:t>
-            </w:r>
-            <w:r>
-              <w:rPr>
-                <w:rFonts w:ascii="Arial" w:eastAsia="굴림" w:hAnsi="Arial" w:cs="Arial"/>
-                <w:color w:val="24292E"/>
-                <w:kern w:val="0"/>
-                <w:sz w:val="24"/>
-                <w:szCs w:val="24"/>
-              </w:rPr>
-              <w:t xml:space="preserve"> </w:t>
-            </w:r>
-            <w:r>
-              <w:rPr>
-                <w:rFonts w:ascii="Arial" w:eastAsia="굴림" w:hAnsi="Arial" w:cs="Arial"/>
-                <w:color w:val="24292E"/>
-                <w:kern w:val="0"/>
-                <w:sz w:val="24"/>
-                <w:szCs w:val="24"/>
-              </w:rPr>
-              <w:t>관리</w:t>
+              <w:t>피드백을</w:t>
+            </w:r>
+            <w:r>
+              <w:rPr>
+                <w:rFonts w:ascii="Arial" w:eastAsia="굴림" w:hAnsi="Arial" w:cs="Arial"/>
+                <w:color w:val="24292E"/>
+                <w:kern w:val="0"/>
+                <w:sz w:val="24"/>
+                <w:szCs w:val="24"/>
+              </w:rPr>
+              <w:t xml:space="preserve"> </w:t>
+            </w:r>
+            <w:r>
+              <w:rPr>
+                <w:rFonts w:ascii="Arial" w:eastAsia="굴림" w:hAnsi="Arial" w:cs="Arial"/>
+                <w:color w:val="24292E"/>
+                <w:kern w:val="0"/>
+                <w:sz w:val="24"/>
+                <w:szCs w:val="24"/>
+              </w:rPr>
+              <w:t>열람할</w:t>
+            </w:r>
+            <w:r>
+              <w:rPr>
+                <w:rFonts w:ascii="Arial" w:eastAsia="굴림" w:hAnsi="Arial" w:cs="Arial"/>
+                <w:color w:val="24292E"/>
+                <w:kern w:val="0"/>
+                <w:sz w:val="24"/>
+                <w:szCs w:val="24"/>
+              </w:rPr>
+              <w:t xml:space="preserve"> </w:t>
+            </w:r>
+            <w:r>
+              <w:rPr>
+                <w:rFonts w:ascii="Arial" w:eastAsia="굴림" w:hAnsi="Arial" w:cs="Arial"/>
+                <w:color w:val="24292E"/>
+                <w:kern w:val="0"/>
+                <w:sz w:val="24"/>
+                <w:szCs w:val="24"/>
+              </w:rPr>
+              <w:t>수</w:t>
+            </w:r>
+            <w:r>
+              <w:rPr>
+                <w:rFonts w:ascii="Arial" w:eastAsia="굴림" w:hAnsi="Arial" w:cs="Arial"/>
+                <w:color w:val="24292E"/>
+                <w:kern w:val="0"/>
+                <w:sz w:val="24"/>
+                <w:szCs w:val="24"/>
+              </w:rPr>
+              <w:t xml:space="preserve"> </w:t>
+            </w:r>
+            <w:r>
+              <w:rPr>
+                <w:rFonts w:ascii="Arial" w:eastAsia="굴림" w:hAnsi="Arial" w:cs="Arial"/>
+                <w:color w:val="24292E"/>
+                <w:kern w:val="0"/>
+                <w:sz w:val="24"/>
+                <w:szCs w:val="24"/>
+              </w:rPr>
+              <w:t>있다</w:t>
             </w:r>
           </w:p>
         </w:tc>
@@ -24291,7 +24656,33 @@
           <w:sz w:val="24"/>
           <w:szCs w:val="24"/>
         </w:rPr>
-        <w:t xml:space="preserve">Partial Domain model for UC-11 : </w:t>
+        <w:t>Partial Domain model for UC-</w:t>
+      </w:r>
+      <w:proofErr w:type="gramStart"/>
+      <w:r>
+        <w:rPr>
+          <w:rFonts w:ascii="Arial" w:eastAsia="굴림" w:hAnsi="Arial" w:cs="Arial"/>
+          <w:b/>
+          <w:bCs/>
+          <w:color w:val="24292E"/>
+          <w:kern w:val="0"/>
+          <w:sz w:val="24"/>
+          <w:szCs w:val="24"/>
+        </w:rPr>
+        <w:t>11 :</w:t>
+      </w:r>
+      <w:proofErr w:type="gramEnd"/>
+      <w:r>
+        <w:rPr>
+          <w:rFonts w:ascii="Arial" w:eastAsia="굴림" w:hAnsi="Arial" w:cs="Arial"/>
+          <w:b/>
+          <w:bCs/>
+          <w:color w:val="24292E"/>
+          <w:kern w:val="0"/>
+          <w:sz w:val="24"/>
+          <w:szCs w:val="24"/>
+        </w:rPr>
+        <w:t xml:space="preserve"> </w:t>
       </w:r>
       <w:r>
         <w:rPr>
@@ -24342,9 +24733,9 @@
         <w:tblLook w:val="04A0" w:firstRow="1" w:lastRow="0" w:firstColumn="1" w:lastColumn="0" w:noHBand="0" w:noVBand="1"/>
       </w:tblPr>
       <w:tblGrid>
-        <w:gridCol w:w="2701"/>
-        <w:gridCol w:w="3956"/>
-        <w:gridCol w:w="2349"/>
+        <w:gridCol w:w="1887"/>
+        <w:gridCol w:w="1406"/>
+        <w:gridCol w:w="5713"/>
       </w:tblGrid>
       <w:tr>
         <w:trPr>
@@ -24391,7 +24782,7 @@
                 <w:sz w:val="24"/>
                 <w:szCs w:val="24"/>
               </w:rPr>
-              <w:t>Concept pair</w:t>
+              <w:t>Concept</w:t>
             </w:r>
           </w:p>
         </w:tc>
@@ -24436,17 +24827,7 @@
                 <w:sz w:val="24"/>
                 <w:szCs w:val="24"/>
               </w:rPr>
-              <w:t xml:space="preserve">Association </w:t>
-            </w:r>
-            <w:r>
-              <w:rPr>
-                <w:rFonts w:ascii="Arial" w:eastAsia="굴림" w:hAnsi="Arial" w:cs="Arial"/>
-                <w:color w:val="24292E"/>
-                <w:kern w:val="0"/>
-                <w:sz w:val="24"/>
-                <w:szCs w:val="24"/>
-              </w:rPr>
-              <w:t>설명</w:t>
+              <w:t>Attributes</w:t>
             </w:r>
           </w:p>
         </w:tc>
@@ -24491,17 +24872,17 @@
                 <w:sz w:val="24"/>
                 <w:szCs w:val="24"/>
               </w:rPr>
-              <w:t xml:space="preserve">Association </w:t>
-            </w:r>
-            <w:r>
-              <w:rPr>
-                <w:rFonts w:ascii="Arial" w:eastAsia="굴림" w:hAnsi="Arial" w:cs="Arial"/>
-                <w:color w:val="24292E"/>
-                <w:kern w:val="0"/>
-                <w:sz w:val="24"/>
-                <w:szCs w:val="24"/>
-              </w:rPr>
-              <w:t>명칭</w:t>
+              <w:t xml:space="preserve">Attribute </w:t>
+            </w:r>
+            <w:r>
+              <w:rPr>
+                <w:rFonts w:ascii="Arial" w:eastAsia="굴림" w:hAnsi="Arial" w:cs="Arial"/>
+                <w:color w:val="24292E"/>
+                <w:kern w:val="0"/>
+                <w:sz w:val="24"/>
+                <w:szCs w:val="24"/>
+              </w:rPr>
+              <w:t>설명</w:t>
             </w:r>
           </w:p>
         </w:tc>
@@ -24590,82 +24971,6 @@
               <w:t>추가</w:t>
             </w:r>
           </w:p>
-          <w:p>
-            <w:pPr>
-              <w:widowControl/>
-              <w:wordWrap/>
-              <w:autoSpaceDE/>
-              <w:autoSpaceDN/>
-              <w:spacing w:after="0" w:line="240" w:lineRule="auto"/>
-              <w:jc w:val="left"/>
-              <w:rPr>
-                <w:rFonts w:ascii="굴림" w:eastAsia="굴림" w:hAnsi="굴림" w:cs="굴림"/>
-                <w:kern w:val="0"/>
-                <w:sz w:val="24"/>
-                <w:szCs w:val="24"/>
-              </w:rPr>
-            </w:pPr>
-            <w:r>
-              <w:rPr>
-                <w:rFonts w:ascii="Arial" w:eastAsia="굴림" w:hAnsi="Arial" w:cs="Arial"/>
-                <w:color w:val="24292E"/>
-                <w:kern w:val="0"/>
-                <w:sz w:val="24"/>
-                <w:szCs w:val="24"/>
-              </w:rPr>
-              <w:t>&lt;-&gt;</w:t>
-            </w:r>
-            <w:r>
-              <w:rPr>
-                <w:rFonts w:ascii="Arial" w:eastAsia="굴림" w:hAnsi="Arial" w:cs="Arial"/>
-                <w:color w:val="24292E"/>
-                <w:kern w:val="0"/>
-                <w:sz w:val="24"/>
-                <w:szCs w:val="24"/>
-              </w:rPr>
-              <w:t>사이트</w:t>
-            </w:r>
-            <w:r>
-              <w:rPr>
-                <w:rFonts w:ascii="Arial" w:eastAsia="굴림" w:hAnsi="Arial" w:cs="Arial"/>
-                <w:color w:val="24292E"/>
-                <w:kern w:val="0"/>
-                <w:sz w:val="24"/>
-                <w:szCs w:val="24"/>
-              </w:rPr>
-              <w:t xml:space="preserve"> </w:t>
-            </w:r>
-            <w:r>
-              <w:rPr>
-                <w:rFonts w:ascii="Arial" w:eastAsia="굴림" w:hAnsi="Arial" w:cs="Arial"/>
-                <w:color w:val="24292E"/>
-                <w:kern w:val="0"/>
-                <w:sz w:val="24"/>
-                <w:szCs w:val="24"/>
-              </w:rPr>
-              <w:t>피드백</w:t>
-            </w:r>
-            <w:r>
-              <w:rPr>
-                <w:rFonts w:ascii="Arial" w:eastAsia="굴림" w:hAnsi="Arial" w:cs="Arial"/>
-                <w:color w:val="24292E"/>
-                <w:kern w:val="0"/>
-                <w:sz w:val="24"/>
-                <w:szCs w:val="24"/>
-              </w:rPr>
-              <w:t xml:space="preserve"> </w:t>
-            </w:r>
-            <w:r>
-              <w:rPr>
-                <w:rFonts w:ascii="Arial" w:eastAsia="굴림" w:hAnsi="Arial" w:cs="Arial"/>
-                <w:color w:val="24292E"/>
-                <w:kern w:val="0"/>
-                <w:sz w:val="24"/>
-                <w:szCs w:val="24"/>
-              </w:rPr>
-              <w:t>삭제</w:t>
-            </w:r>
-          </w:p>
         </w:tc>
         <w:tc>
           <w:tcPr>
@@ -24707,77 +25012,27 @@
                 <w:sz w:val="24"/>
                 <w:szCs w:val="24"/>
               </w:rPr>
-              <w:t>추가된</w:t>
-            </w:r>
-            <w:r>
-              <w:rPr>
-                <w:rFonts w:ascii="Arial" w:eastAsia="굴림" w:hAnsi="Arial" w:cs="Arial"/>
-                <w:color w:val="24292E"/>
-                <w:kern w:val="0"/>
-                <w:sz w:val="24"/>
-                <w:szCs w:val="24"/>
-              </w:rPr>
-              <w:t xml:space="preserve"> </w:t>
-            </w:r>
-            <w:r>
-              <w:rPr>
-                <w:rFonts w:ascii="Arial" w:eastAsia="굴림" w:hAnsi="Arial" w:cs="Arial"/>
-                <w:color w:val="24292E"/>
-                <w:kern w:val="0"/>
-                <w:sz w:val="24"/>
-                <w:szCs w:val="24"/>
-              </w:rPr>
-              <w:t>사이트</w:t>
-            </w:r>
-            <w:r>
-              <w:rPr>
-                <w:rFonts w:ascii="Arial" w:eastAsia="굴림" w:hAnsi="Arial" w:cs="Arial"/>
-                <w:color w:val="24292E"/>
-                <w:kern w:val="0"/>
-                <w:sz w:val="24"/>
-                <w:szCs w:val="24"/>
-              </w:rPr>
-              <w:t xml:space="preserve"> </w:t>
-            </w:r>
-            <w:r>
-              <w:rPr>
-                <w:rFonts w:ascii="Arial" w:eastAsia="굴림" w:hAnsi="Arial" w:cs="Arial"/>
-                <w:color w:val="24292E"/>
-                <w:kern w:val="0"/>
-                <w:sz w:val="24"/>
-                <w:szCs w:val="24"/>
-              </w:rPr>
-              <w:t>피드백을</w:t>
-            </w:r>
-            <w:r>
-              <w:rPr>
-                <w:rFonts w:ascii="Arial" w:eastAsia="굴림" w:hAnsi="Arial" w:cs="Arial"/>
-                <w:color w:val="24292E"/>
-                <w:kern w:val="0"/>
-                <w:sz w:val="24"/>
-                <w:szCs w:val="24"/>
-              </w:rPr>
-              <w:t xml:space="preserve"> </w:t>
-            </w:r>
-            <w:r>
-              <w:rPr>
-                <w:rFonts w:ascii="Arial" w:eastAsia="굴림" w:hAnsi="Arial" w:cs="Arial"/>
-                <w:color w:val="24292E"/>
-                <w:kern w:val="0"/>
-                <w:sz w:val="24"/>
-                <w:szCs w:val="24"/>
-              </w:rPr>
-              <w:t>삭제한다</w:t>
-            </w:r>
-            <w:r>
-              <w:rPr>
-                <w:rFonts w:ascii="Arial" w:eastAsia="굴림" w:hAnsi="Arial" w:cs="Arial"/>
-                <w:color w:val="24292E"/>
-                <w:kern w:val="0"/>
-                <w:sz w:val="24"/>
-                <w:szCs w:val="24"/>
-              </w:rPr>
-              <w:t>.</w:t>
+              <w:t>사용자</w:t>
+            </w:r>
+            <w:r>
+              <w:rPr>
+                <w:rFonts w:ascii="Arial" w:eastAsia="굴림" w:hAnsi="Arial" w:cs="Arial"/>
+                <w:color w:val="24292E"/>
+                <w:kern w:val="0"/>
+                <w:sz w:val="24"/>
+                <w:szCs w:val="24"/>
+              </w:rPr>
+              <w:t xml:space="preserve"> </w:t>
+            </w:r>
+            <w:r>
+              <w:rPr>
+                <w:rFonts w:ascii="Arial" w:eastAsia="굴림" w:hAnsi="Arial" w:cs="Arial"/>
+                <w:color w:val="24292E"/>
+                <w:kern w:val="0"/>
+                <w:sz w:val="24"/>
+                <w:szCs w:val="24"/>
+              </w:rPr>
+              <w:t>권한</w:t>
             </w:r>
           </w:p>
         </w:tc>
@@ -24821,6 +25076,126 @@
                 <w:sz w:val="24"/>
                 <w:szCs w:val="24"/>
               </w:rPr>
+              <w:t>의사</w:t>
+            </w:r>
+            <w:r>
+              <w:rPr>
+                <w:rFonts w:ascii="Arial" w:eastAsia="굴림" w:hAnsi="Arial" w:cs="Arial"/>
+                <w:color w:val="24292E"/>
+                <w:kern w:val="0"/>
+                <w:sz w:val="24"/>
+                <w:szCs w:val="24"/>
+              </w:rPr>
+              <w:t>/</w:t>
+            </w:r>
+            <w:r>
+              <w:rPr>
+                <w:rFonts w:ascii="Arial" w:eastAsia="굴림" w:hAnsi="Arial" w:cs="Arial"/>
+                <w:color w:val="24292E"/>
+                <w:kern w:val="0"/>
+                <w:sz w:val="24"/>
+                <w:szCs w:val="24"/>
+              </w:rPr>
+              <w:t>환자</w:t>
+            </w:r>
+            <w:r>
+              <w:rPr>
+                <w:rFonts w:ascii="Arial" w:eastAsia="굴림" w:hAnsi="Arial" w:cs="Arial"/>
+                <w:color w:val="24292E"/>
+                <w:kern w:val="0"/>
+                <w:sz w:val="24"/>
+                <w:szCs w:val="24"/>
+              </w:rPr>
+              <w:t>/</w:t>
+            </w:r>
+            <w:r>
+              <w:rPr>
+                <w:rFonts w:ascii="Arial" w:eastAsia="굴림" w:hAnsi="Arial" w:cs="Arial"/>
+                <w:color w:val="24292E"/>
+                <w:kern w:val="0"/>
+                <w:sz w:val="24"/>
+                <w:szCs w:val="24"/>
+              </w:rPr>
+              <w:t>관리자로</w:t>
+            </w:r>
+            <w:r>
+              <w:rPr>
+                <w:rFonts w:ascii="Arial" w:eastAsia="굴림" w:hAnsi="Arial" w:cs="Arial"/>
+                <w:color w:val="24292E"/>
+                <w:kern w:val="0"/>
+                <w:sz w:val="24"/>
+                <w:szCs w:val="24"/>
+              </w:rPr>
+              <w:t xml:space="preserve"> </w:t>
+            </w:r>
+            <w:r>
+              <w:rPr>
+                <w:rFonts w:ascii="Arial" w:eastAsia="굴림" w:hAnsi="Arial" w:cs="Arial"/>
+                <w:color w:val="24292E"/>
+                <w:kern w:val="0"/>
+                <w:sz w:val="24"/>
+                <w:szCs w:val="24"/>
+              </w:rPr>
+              <w:t>로그인을</w:t>
+            </w:r>
+            <w:r>
+              <w:rPr>
+                <w:rFonts w:ascii="Arial" w:eastAsia="굴림" w:hAnsi="Arial" w:cs="Arial"/>
+                <w:color w:val="24292E"/>
+                <w:kern w:val="0"/>
+                <w:sz w:val="24"/>
+                <w:szCs w:val="24"/>
+              </w:rPr>
+              <w:t xml:space="preserve"> </w:t>
+            </w:r>
+            <w:r>
+              <w:rPr>
+                <w:rFonts w:ascii="Arial" w:eastAsia="굴림" w:hAnsi="Arial" w:cs="Arial"/>
+                <w:color w:val="24292E"/>
+                <w:kern w:val="0"/>
+                <w:sz w:val="24"/>
+                <w:szCs w:val="24"/>
+              </w:rPr>
+              <w:t>한</w:t>
+            </w:r>
+            <w:r>
+              <w:rPr>
+                <w:rFonts w:ascii="Arial" w:eastAsia="굴림" w:hAnsi="Arial" w:cs="Arial"/>
+                <w:color w:val="24292E"/>
+                <w:kern w:val="0"/>
+                <w:sz w:val="24"/>
+                <w:szCs w:val="24"/>
+              </w:rPr>
+              <w:t xml:space="preserve"> </w:t>
+            </w:r>
+            <w:r>
+              <w:rPr>
+                <w:rFonts w:ascii="Arial" w:eastAsia="굴림" w:hAnsi="Arial" w:cs="Arial"/>
+                <w:color w:val="24292E"/>
+                <w:kern w:val="0"/>
+                <w:sz w:val="24"/>
+                <w:szCs w:val="24"/>
+              </w:rPr>
+              <w:t>후</w:t>
+            </w:r>
+            <w:r>
+              <w:rPr>
+                <w:rFonts w:ascii="Arial" w:eastAsia="굴림" w:hAnsi="Arial" w:cs="Arial"/>
+                <w:color w:val="24292E"/>
+                <w:kern w:val="0"/>
+                <w:sz w:val="24"/>
+                <w:szCs w:val="24"/>
+              </w:rPr>
+              <w:t xml:space="preserve"> </w:t>
+            </w:r>
+            <w:r>
+              <w:rPr>
+                <w:rFonts w:ascii="Arial" w:eastAsia="굴림" w:hAnsi="Arial" w:cs="Arial"/>
+                <w:color w:val="24292E"/>
+                <w:kern w:val="0"/>
+                <w:sz w:val="24"/>
+                <w:szCs w:val="24"/>
+              </w:rPr>
               <w:t>사이트</w:t>
             </w:r>
             <w:r>
@@ -24841,6 +25216,132 @@
                 <w:sz w:val="24"/>
                 <w:szCs w:val="24"/>
               </w:rPr>
+              <w:t>피드백을</w:t>
+            </w:r>
+            <w:r>
+              <w:rPr>
+                <w:rFonts w:ascii="Arial" w:eastAsia="굴림" w:hAnsi="Arial" w:cs="Arial"/>
+                <w:color w:val="24292E"/>
+                <w:kern w:val="0"/>
+                <w:sz w:val="24"/>
+                <w:szCs w:val="24"/>
+              </w:rPr>
+              <w:t xml:space="preserve"> </w:t>
+            </w:r>
+            <w:r>
+              <w:rPr>
+                <w:rFonts w:ascii="Arial" w:eastAsia="굴림" w:hAnsi="Arial" w:cs="Arial"/>
+                <w:color w:val="24292E"/>
+                <w:kern w:val="0"/>
+                <w:sz w:val="24"/>
+                <w:szCs w:val="24"/>
+              </w:rPr>
+              <w:t>추가할</w:t>
+            </w:r>
+            <w:r>
+              <w:rPr>
+                <w:rFonts w:ascii="Arial" w:eastAsia="굴림" w:hAnsi="Arial" w:cs="Arial"/>
+                <w:color w:val="24292E"/>
+                <w:kern w:val="0"/>
+                <w:sz w:val="24"/>
+                <w:szCs w:val="24"/>
+              </w:rPr>
+              <w:t xml:space="preserve"> </w:t>
+            </w:r>
+            <w:r>
+              <w:rPr>
+                <w:rFonts w:ascii="Arial" w:eastAsia="굴림" w:hAnsi="Arial" w:cs="Arial"/>
+                <w:color w:val="24292E"/>
+                <w:kern w:val="0"/>
+                <w:sz w:val="24"/>
+                <w:szCs w:val="24"/>
+              </w:rPr>
+              <w:t>수</w:t>
+            </w:r>
+            <w:r>
+              <w:rPr>
+                <w:rFonts w:ascii="Arial" w:eastAsia="굴림" w:hAnsi="Arial" w:cs="Arial"/>
+                <w:color w:val="24292E"/>
+                <w:kern w:val="0"/>
+                <w:sz w:val="24"/>
+                <w:szCs w:val="24"/>
+              </w:rPr>
+              <w:t xml:space="preserve"> </w:t>
+            </w:r>
+            <w:r>
+              <w:rPr>
+                <w:rFonts w:ascii="Arial" w:eastAsia="굴림" w:hAnsi="Arial" w:cs="Arial"/>
+                <w:color w:val="24292E"/>
+                <w:kern w:val="0"/>
+                <w:sz w:val="24"/>
+                <w:szCs w:val="24"/>
+              </w:rPr>
+              <w:t>있다</w:t>
+            </w:r>
+          </w:p>
+        </w:tc>
+      </w:tr>
+      <w:tr>
+        <w:tc>
+          <w:tcPr>
+            <w:tcW w:w="0" w:type="auto"/>
+            <w:tcBorders>
+              <w:top w:val="single" w:sz="8" w:space="0" w:color="000000"/>
+              <w:left w:val="single" w:sz="8" w:space="0" w:color="000000"/>
+              <w:bottom w:val="single" w:sz="8" w:space="0" w:color="000000"/>
+              <w:right w:val="single" w:sz="8" w:space="0" w:color="000000"/>
+            </w:tcBorders>
+            <w:tcMar>
+              <w:top w:w="100" w:type="dxa"/>
+              <w:left w:w="100" w:type="dxa"/>
+              <w:bottom w:w="100" w:type="dxa"/>
+              <w:right w:w="100" w:type="dxa"/>
+            </w:tcMar>
+            <w:hideMark/>
+          </w:tcPr>
+          <w:p>
+            <w:pPr>
+              <w:widowControl/>
+              <w:wordWrap/>
+              <w:autoSpaceDE/>
+              <w:autoSpaceDN/>
+              <w:spacing w:after="0" w:line="240" w:lineRule="auto"/>
+              <w:jc w:val="left"/>
+              <w:rPr>
+                <w:rFonts w:ascii="굴림" w:eastAsia="굴림" w:hAnsi="굴림" w:cs="굴림"/>
+                <w:kern w:val="0"/>
+                <w:sz w:val="24"/>
+                <w:szCs w:val="24"/>
+              </w:rPr>
+            </w:pPr>
+            <w:r>
+              <w:rPr>
+                <w:rFonts w:ascii="Arial" w:eastAsia="굴림" w:hAnsi="Arial" w:cs="Arial"/>
+                <w:color w:val="24292E"/>
+                <w:kern w:val="0"/>
+                <w:sz w:val="24"/>
+                <w:szCs w:val="24"/>
+              </w:rPr>
+              <w:t>사이트</w:t>
+            </w:r>
+            <w:r>
+              <w:rPr>
+                <w:rFonts w:ascii="Arial" w:eastAsia="굴림" w:hAnsi="Arial" w:cs="Arial"/>
+                <w:color w:val="24292E"/>
+                <w:kern w:val="0"/>
+                <w:sz w:val="24"/>
+                <w:szCs w:val="24"/>
+              </w:rPr>
+              <w:t xml:space="preserve"> </w:t>
+            </w:r>
+            <w:r>
+              <w:rPr>
+                <w:rFonts w:ascii="Arial" w:eastAsia="굴림" w:hAnsi="Arial" w:cs="Arial"/>
+                <w:color w:val="24292E"/>
+                <w:kern w:val="0"/>
+                <w:sz w:val="24"/>
+                <w:szCs w:val="24"/>
+              </w:rPr>
               <w:t>피드백</w:t>
             </w:r>
             <w:r>
@@ -24861,19 +25362,337 @@
                 <w:sz w:val="24"/>
                 <w:szCs w:val="24"/>
               </w:rPr>
-              <w:t>관리</w:t>
+              <w:t>삭제</w:t>
+            </w:r>
+          </w:p>
+        </w:tc>
+        <w:tc>
+          <w:tcPr>
+            <w:tcW w:w="0" w:type="auto"/>
+            <w:tcBorders>
+              <w:top w:val="single" w:sz="8" w:space="0" w:color="000000"/>
+              <w:left w:val="single" w:sz="8" w:space="0" w:color="000000"/>
+              <w:bottom w:val="single" w:sz="8" w:space="0" w:color="000000"/>
+              <w:right w:val="single" w:sz="8" w:space="0" w:color="000000"/>
+            </w:tcBorders>
+            <w:tcMar>
+              <w:top w:w="100" w:type="dxa"/>
+              <w:left w:w="100" w:type="dxa"/>
+              <w:bottom w:w="100" w:type="dxa"/>
+              <w:right w:w="100" w:type="dxa"/>
+            </w:tcMar>
+            <w:hideMark/>
+          </w:tcPr>
+          <w:p>
+            <w:pPr>
+              <w:widowControl/>
+              <w:wordWrap/>
+              <w:autoSpaceDE/>
+              <w:autoSpaceDN/>
+              <w:spacing w:after="0" w:line="240" w:lineRule="auto"/>
+              <w:jc w:val="left"/>
+              <w:rPr>
+                <w:rFonts w:ascii="굴림" w:eastAsia="굴림" w:hAnsi="굴림" w:cs="굴림"/>
+                <w:kern w:val="0"/>
+                <w:sz w:val="24"/>
+                <w:szCs w:val="24"/>
+              </w:rPr>
+            </w:pPr>
+            <w:r>
+              <w:rPr>
+                <w:rFonts w:ascii="Arial" w:eastAsia="굴림" w:hAnsi="Arial" w:cs="Arial"/>
+                <w:color w:val="24292E"/>
+                <w:kern w:val="0"/>
+                <w:sz w:val="24"/>
+                <w:szCs w:val="24"/>
+              </w:rPr>
+              <w:t>사용자</w:t>
+            </w:r>
+            <w:r>
+              <w:rPr>
+                <w:rFonts w:ascii="Arial" w:eastAsia="굴림" w:hAnsi="Arial" w:cs="Arial"/>
+                <w:color w:val="24292E"/>
+                <w:kern w:val="0"/>
+                <w:sz w:val="24"/>
+                <w:szCs w:val="24"/>
+              </w:rPr>
+              <w:t xml:space="preserve"> </w:t>
+            </w:r>
+            <w:r>
+              <w:rPr>
+                <w:rFonts w:ascii="Arial" w:eastAsia="굴림" w:hAnsi="Arial" w:cs="Arial"/>
+                <w:color w:val="24292E"/>
+                <w:kern w:val="0"/>
+                <w:sz w:val="24"/>
+                <w:szCs w:val="24"/>
+              </w:rPr>
+              <w:t>권한</w:t>
+            </w:r>
+          </w:p>
+          <w:p>
+            <w:pPr>
+              <w:widowControl/>
+              <w:wordWrap/>
+              <w:autoSpaceDE/>
+              <w:autoSpaceDN/>
+              <w:spacing w:after="0" w:line="240" w:lineRule="auto"/>
+              <w:jc w:val="left"/>
+              <w:rPr>
+                <w:rFonts w:ascii="굴림" w:eastAsia="굴림" w:hAnsi="굴림" w:cs="굴림"/>
+                <w:kern w:val="0"/>
+                <w:sz w:val="24"/>
+                <w:szCs w:val="24"/>
+              </w:rPr>
+            </w:pPr>
+          </w:p>
+        </w:tc>
+        <w:tc>
+          <w:tcPr>
+            <w:tcW w:w="0" w:type="auto"/>
+            <w:tcBorders>
+              <w:top w:val="single" w:sz="8" w:space="0" w:color="000000"/>
+              <w:left w:val="single" w:sz="8" w:space="0" w:color="000000"/>
+              <w:bottom w:val="single" w:sz="8" w:space="0" w:color="000000"/>
+              <w:right w:val="single" w:sz="8" w:space="0" w:color="000000"/>
+            </w:tcBorders>
+            <w:tcMar>
+              <w:top w:w="100" w:type="dxa"/>
+              <w:left w:w="100" w:type="dxa"/>
+              <w:bottom w:w="100" w:type="dxa"/>
+              <w:right w:w="100" w:type="dxa"/>
+            </w:tcMar>
+            <w:hideMark/>
+          </w:tcPr>
+          <w:p>
+            <w:pPr>
+              <w:widowControl/>
+              <w:wordWrap/>
+              <w:autoSpaceDE/>
+              <w:autoSpaceDN/>
+              <w:spacing w:after="0" w:line="240" w:lineRule="auto"/>
+              <w:jc w:val="left"/>
+              <w:rPr>
+                <w:rFonts w:ascii="굴림" w:eastAsia="굴림" w:hAnsi="굴림" w:cs="굴림"/>
+                <w:kern w:val="0"/>
+                <w:sz w:val="24"/>
+                <w:szCs w:val="24"/>
+              </w:rPr>
+            </w:pPr>
+            <w:r>
+              <w:rPr>
+                <w:rFonts w:ascii="Arial" w:eastAsia="굴림" w:hAnsi="Arial" w:cs="Arial"/>
+                <w:color w:val="24292E"/>
+                <w:kern w:val="0"/>
+                <w:sz w:val="24"/>
+                <w:szCs w:val="24"/>
+              </w:rPr>
+              <w:t>의사</w:t>
+            </w:r>
+            <w:r>
+              <w:rPr>
+                <w:rFonts w:ascii="Arial" w:eastAsia="굴림" w:hAnsi="Arial" w:cs="Arial"/>
+                <w:color w:val="24292E"/>
+                <w:kern w:val="0"/>
+                <w:sz w:val="24"/>
+                <w:szCs w:val="24"/>
+              </w:rPr>
+              <w:t>/</w:t>
+            </w:r>
+            <w:r>
+              <w:rPr>
+                <w:rFonts w:ascii="Arial" w:eastAsia="굴림" w:hAnsi="Arial" w:cs="Arial"/>
+                <w:color w:val="24292E"/>
+                <w:kern w:val="0"/>
+                <w:sz w:val="24"/>
+                <w:szCs w:val="24"/>
+              </w:rPr>
+              <w:t>환자</w:t>
+            </w:r>
+            <w:r>
+              <w:rPr>
+                <w:rFonts w:ascii="Arial" w:eastAsia="굴림" w:hAnsi="Arial" w:cs="Arial"/>
+                <w:color w:val="24292E"/>
+                <w:kern w:val="0"/>
+                <w:sz w:val="24"/>
+                <w:szCs w:val="24"/>
+              </w:rPr>
+              <w:t>/</w:t>
+            </w:r>
+            <w:r>
+              <w:rPr>
+                <w:rFonts w:ascii="Arial" w:eastAsia="굴림" w:hAnsi="Arial" w:cs="Arial"/>
+                <w:color w:val="24292E"/>
+                <w:kern w:val="0"/>
+                <w:sz w:val="24"/>
+                <w:szCs w:val="24"/>
+              </w:rPr>
+              <w:t>관리자로</w:t>
+            </w:r>
+            <w:r>
+              <w:rPr>
+                <w:rFonts w:ascii="Arial" w:eastAsia="굴림" w:hAnsi="Arial" w:cs="Arial"/>
+                <w:color w:val="24292E"/>
+                <w:kern w:val="0"/>
+                <w:sz w:val="24"/>
+                <w:szCs w:val="24"/>
+              </w:rPr>
+              <w:t xml:space="preserve"> </w:t>
+            </w:r>
+            <w:r>
+              <w:rPr>
+                <w:rFonts w:ascii="Arial" w:eastAsia="굴림" w:hAnsi="Arial" w:cs="Arial"/>
+                <w:color w:val="24292E"/>
+                <w:kern w:val="0"/>
+                <w:sz w:val="24"/>
+                <w:szCs w:val="24"/>
+              </w:rPr>
+              <w:t>로그인을</w:t>
+            </w:r>
+            <w:r>
+              <w:rPr>
+                <w:rFonts w:ascii="Arial" w:eastAsia="굴림" w:hAnsi="Arial" w:cs="Arial"/>
+                <w:color w:val="24292E"/>
+                <w:kern w:val="0"/>
+                <w:sz w:val="24"/>
+                <w:szCs w:val="24"/>
+              </w:rPr>
+              <w:t xml:space="preserve"> </w:t>
+            </w:r>
+            <w:r>
+              <w:rPr>
+                <w:rFonts w:ascii="Arial" w:eastAsia="굴림" w:hAnsi="Arial" w:cs="Arial"/>
+                <w:color w:val="24292E"/>
+                <w:kern w:val="0"/>
+                <w:sz w:val="24"/>
+                <w:szCs w:val="24"/>
+              </w:rPr>
+              <w:t>한</w:t>
+            </w:r>
+            <w:r>
+              <w:rPr>
+                <w:rFonts w:ascii="Arial" w:eastAsia="굴림" w:hAnsi="Arial" w:cs="Arial"/>
+                <w:color w:val="24292E"/>
+                <w:kern w:val="0"/>
+                <w:sz w:val="24"/>
+                <w:szCs w:val="24"/>
+              </w:rPr>
+              <w:t xml:space="preserve"> </w:t>
+            </w:r>
+            <w:r>
+              <w:rPr>
+                <w:rFonts w:ascii="Arial" w:eastAsia="굴림" w:hAnsi="Arial" w:cs="Arial"/>
+                <w:color w:val="24292E"/>
+                <w:kern w:val="0"/>
+                <w:sz w:val="24"/>
+                <w:szCs w:val="24"/>
+              </w:rPr>
+              <w:t>후</w:t>
+            </w:r>
+            <w:r>
+              <w:rPr>
+                <w:rFonts w:ascii="Arial" w:eastAsia="굴림" w:hAnsi="Arial" w:cs="Arial"/>
+                <w:color w:val="24292E"/>
+                <w:kern w:val="0"/>
+                <w:sz w:val="24"/>
+                <w:szCs w:val="24"/>
+              </w:rPr>
+              <w:t xml:space="preserve"> </w:t>
+            </w:r>
+            <w:r>
+              <w:rPr>
+                <w:rFonts w:ascii="Arial" w:eastAsia="굴림" w:hAnsi="Arial" w:cs="Arial"/>
+                <w:color w:val="24292E"/>
+                <w:kern w:val="0"/>
+                <w:sz w:val="24"/>
+                <w:szCs w:val="24"/>
+              </w:rPr>
+              <w:t>사이트</w:t>
+            </w:r>
+            <w:r>
+              <w:rPr>
+                <w:rFonts w:ascii="Arial" w:eastAsia="굴림" w:hAnsi="Arial" w:cs="Arial"/>
+                <w:color w:val="24292E"/>
+                <w:kern w:val="0"/>
+                <w:sz w:val="24"/>
+                <w:szCs w:val="24"/>
+              </w:rPr>
+              <w:t xml:space="preserve"> </w:t>
+            </w:r>
+            <w:r>
+              <w:rPr>
+                <w:rFonts w:ascii="Arial" w:eastAsia="굴림" w:hAnsi="Arial" w:cs="Arial"/>
+                <w:color w:val="24292E"/>
+                <w:kern w:val="0"/>
+                <w:sz w:val="24"/>
+                <w:szCs w:val="24"/>
+              </w:rPr>
+              <w:t>피드백을</w:t>
+            </w:r>
+            <w:r>
+              <w:rPr>
+                <w:rFonts w:ascii="Arial" w:eastAsia="굴림" w:hAnsi="Arial" w:cs="Arial"/>
+                <w:color w:val="24292E"/>
+                <w:kern w:val="0"/>
+                <w:sz w:val="24"/>
+                <w:szCs w:val="24"/>
+              </w:rPr>
+              <w:t xml:space="preserve"> </w:t>
+            </w:r>
+            <w:r>
+              <w:rPr>
+                <w:rFonts w:ascii="Arial" w:eastAsia="굴림" w:hAnsi="Arial" w:cs="Arial"/>
+                <w:color w:val="24292E"/>
+                <w:kern w:val="0"/>
+                <w:sz w:val="24"/>
+                <w:szCs w:val="24"/>
+              </w:rPr>
+              <w:t>삭제할</w:t>
+            </w:r>
+            <w:r>
+              <w:rPr>
+                <w:rFonts w:ascii="Arial" w:eastAsia="굴림" w:hAnsi="Arial" w:cs="Arial"/>
+                <w:color w:val="24292E"/>
+                <w:kern w:val="0"/>
+                <w:sz w:val="24"/>
+                <w:szCs w:val="24"/>
+              </w:rPr>
+              <w:t xml:space="preserve"> </w:t>
+            </w:r>
+            <w:r>
+              <w:rPr>
+                <w:rFonts w:ascii="Arial" w:eastAsia="굴림" w:hAnsi="Arial" w:cs="Arial"/>
+                <w:color w:val="24292E"/>
+                <w:kern w:val="0"/>
+                <w:sz w:val="24"/>
+                <w:szCs w:val="24"/>
+              </w:rPr>
+              <w:t>수</w:t>
+            </w:r>
+            <w:r>
+              <w:rPr>
+                <w:rFonts w:ascii="Arial" w:eastAsia="굴림" w:hAnsi="Arial" w:cs="Arial"/>
+                <w:color w:val="24292E"/>
+                <w:kern w:val="0"/>
+                <w:sz w:val="24"/>
+                <w:szCs w:val="24"/>
+              </w:rPr>
+              <w:t xml:space="preserve"> </w:t>
+            </w:r>
+            <w:r>
+              <w:rPr>
+                <w:rFonts w:ascii="Arial" w:eastAsia="굴림" w:hAnsi="Arial" w:cs="Arial"/>
+                <w:color w:val="24292E"/>
+                <w:kern w:val="0"/>
+                <w:sz w:val="24"/>
+                <w:szCs w:val="24"/>
+              </w:rPr>
+              <w:t>있다</w:t>
             </w:r>
           </w:p>
         </w:tc>
       </w:tr>
     </w:tbl>
-    <w:p>
-      <w:pPr>
-        <w:rPr>
-          <w:rFonts w:hint="eastAsia"/>
-        </w:rPr>
-      </w:pPr>
-    </w:p>
+    <w:p/>
     <w:sectPr>
       <w:pgSz w:w="11906" w:h="16838"/>
       <w:pgMar w:top="1701" w:right="1440" w:bottom="1440" w:left="1440" w:header="851" w:footer="992" w:gutter="0"/>
@@ -24882,6 +25701,56 @@
     </w:sectPr>
   </w:body>
 </w:document>
+</file>
+
+<file path=word/endnotes.xml><?xml version="1.0" encoding="utf-8"?>
+<w:endnotes xmlns:wpc="http://schemas.microsoft.com/office/word/2010/wordprocessingCanvas" xmlns:cx="http://schemas.microsoft.com/office/drawing/2014/chartex" xmlns:cx1="http://schemas.microsoft.com/office/drawing/2015/9/8/chartex" xmlns:cx2="http://schemas.microsoft.com/office/drawing/2015/10/21/chartex" xmlns:cx3="http://schemas.microsoft.com/office/drawing/2016/5/9/chartex" xmlns:cx4="http://schemas.microsoft.com/office/drawing/2016/5/10/chartex" xmlns:cx5="http://schemas.microsoft.com/office/drawing/2016/5/11/chartex" xmlns:cx6="http://schemas.microsoft.com/office/drawing/2016/5/12/chartex" xmlns:cx7="http://schemas.microsoft.com/office/drawing/2016/5/13/chartex" xmlns:cx8="http://schemas.microsoft.com/office/drawing/2016/5/14/chartex" xmlns:mc="http://schemas.openxmlformats.org/markup-compatibility/2006" xmlns:aink="http://schemas.microsoft.com/office/drawing/2016/ink" xmlns:am3d="http://schemas.microsoft.com/office/drawing/2017/model3d" xmlns:o="urn:schemas-microsoft-com:office:office" xmlns:r="http://schemas.openxmlformats.org/officeDocument/2006/relationships" xmlns:m="http://schemas.openxmlformats.org/officeDocument/2006/math" xmlns:v="urn:schemas-microsoft-com:vml" xmlns:wp14="http://schemas.microsoft.com/office/word/2010/wordprocessingDrawing" xmlns:wp="http://schemas.openxmlformats.org/drawingml/2006/wordprocessingDrawing" xmlns:w10="urn:schemas-microsoft-com:office:word" xmlns:w="http://schemas.openxmlformats.org/wordprocessingml/2006/main" xmlns:w14="http://schemas.microsoft.com/office/word/2010/wordml" xmlns:w15="http://schemas.microsoft.com/office/word/2012/wordml" xmlns:w16cex="http://schemas.microsoft.com/office/word/2018/wordml/cex" xmlns:w16cid="http://schemas.microsoft.com/office/word/2016/wordml/cid" xmlns:w16="http://schemas.microsoft.com/office/word/2018/wordml" xmlns:w16se="http://schemas.microsoft.com/office/word/2015/wordml/symex" xmlns:wpg="http://schemas.microsoft.com/office/word/2010/wordprocessingGroup" xmlns:wpi="http://schemas.microsoft.com/office/word/2010/wordprocessingInk" xmlns:wne="http://schemas.microsoft.com/office/word/2006/wordml" xmlns:wps="http://schemas.microsoft.com/office/word/2010/wordprocessingShape" mc:Ignorable="w14 w15 w16se w16cid w16 w16cex wp14">
+  <w:endnote w:type="separator" w:id="-1">
+    <w:p>
+      <w:pPr>
+        <w:spacing w:after="0" w:line="240" w:lineRule="auto"/>
+      </w:pPr>
+      <w:r>
+        <w:separator/>
+      </w:r>
+    </w:p>
+  </w:endnote>
+  <w:endnote w:type="continuationSeparator" w:id="0">
+    <w:p>
+      <w:pPr>
+        <w:spacing w:after="0" w:line="240" w:lineRule="auto"/>
+      </w:pPr>
+      <w:r>
+        <w:continuationSeparator/>
+      </w:r>
+    </w:p>
+  </w:endnote>
+</w:endnotes>
+</file>
+
+<file path=word/footnotes.xml><?xml version="1.0" encoding="utf-8"?>
+<w:footnotes xmlns:wpc="http://schemas.microsoft.com/office/word/2010/wordprocessingCanvas" xmlns:cx="http://schemas.microsoft.com/office/drawing/2014/chartex" xmlns:cx1="http://schemas.microsoft.com/office/drawing/2015/9/8/chartex" xmlns:cx2="http://schemas.microsoft.com/office/drawing/2015/10/21/chartex" xmlns:cx3="http://schemas.microsoft.com/office/drawing/2016/5/9/chartex" xmlns:cx4="http://schemas.microsoft.com/office/drawing/2016/5/10/chartex" xmlns:cx5="http://schemas.microsoft.com/office/drawing/2016/5/11/chartex" xmlns:cx6="http://schemas.microsoft.com/office/drawing/2016/5/12/chartex" xmlns:cx7="http://schemas.microsoft.com/office/drawing/2016/5/13/chartex" xmlns:cx8="http://schemas.microsoft.com/office/drawing/2016/5/14/chartex" xmlns:mc="http://schemas.openxmlformats.org/markup-compatibility/2006" xmlns:aink="http://schemas.microsoft.com/office/drawing/2016/ink" xmlns:am3d="http://schemas.microsoft.com/office/drawing/2017/model3d" xmlns:o="urn:schemas-microsoft-com:office:office" xmlns:r="http://schemas.openxmlformats.org/officeDocument/2006/relationships" xmlns:m="http://schemas.openxmlformats.org/officeDocument/2006/math" xmlns:v="urn:schemas-microsoft-com:vml" xmlns:wp14="http://schemas.microsoft.com/office/word/2010/wordprocessingDrawing" xmlns:wp="http://schemas.openxmlformats.org/drawingml/2006/wordprocessingDrawing" xmlns:w10="urn:schemas-microsoft-com:office:word" xmlns:w="http://schemas.openxmlformats.org/wordprocessingml/2006/main" xmlns:w14="http://schemas.microsoft.com/office/word/2010/wordml" xmlns:w15="http://schemas.microsoft.com/office/word/2012/wordml" xmlns:w16cex="http://schemas.microsoft.com/office/word/2018/wordml/cex" xmlns:w16cid="http://schemas.microsoft.com/office/word/2016/wordml/cid" xmlns:w16="http://schemas.microsoft.com/office/word/2018/wordml" xmlns:w16se="http://schemas.microsoft.com/office/word/2015/wordml/symex" xmlns:wpg="http://schemas.microsoft.com/office/word/2010/wordprocessingGroup" xmlns:wpi="http://schemas.microsoft.com/office/word/2010/wordprocessingInk" xmlns:wne="http://schemas.microsoft.com/office/word/2006/wordml" xmlns:wps="http://schemas.microsoft.com/office/word/2010/wordprocessingShape" mc:Ignorable="w14 w15 w16se w16cid w16 w16cex wp14">
+  <w:footnote w:type="separator" w:id="-1">
+    <w:p>
+      <w:pPr>
+        <w:spacing w:after="0" w:line="240" w:lineRule="auto"/>
+      </w:pPr>
+      <w:r>
+        <w:separator/>
+      </w:r>
+    </w:p>
+  </w:footnote>
+  <w:footnote w:type="continuationSeparator" w:id="0">
+    <w:p>
+      <w:pPr>
+        <w:spacing w:after="0" w:line="240" w:lineRule="auto"/>
+      </w:pPr>
+      <w:r>
+        <w:continuationSeparator/>
+      </w:r>
+    </w:p>
+  </w:footnote>
+</w:footnotes>
 </file>
 
 <file path=word/styles.xml><?xml version="1.0" encoding="utf-8"?>
@@ -25339,6 +26208,50 @@
       <w:szCs w:val="24"/>
     </w:rPr>
   </w:style>
+  <w:style w:type="paragraph" w:styleId="a4">
+    <w:name w:val="header"/>
+    <w:basedOn w:val="a"/>
+    <w:link w:val="Char"/>
+    <w:uiPriority w:val="99"/>
+    <w:unhideWhenUsed/>
+    <w:rsid w:val="0097491F"/>
+    <w:pPr>
+      <w:tabs>
+        <w:tab w:val="center" w:pos="4513"/>
+        <w:tab w:val="right" w:pos="9026"/>
+      </w:tabs>
+      <w:snapToGrid w:val="0"/>
+    </w:pPr>
+  </w:style>
+  <w:style w:type="character" w:customStyle="1" w:styleId="Char">
+    <w:name w:val="머리글 Char"/>
+    <w:basedOn w:val="a0"/>
+    <w:link w:val="a4"/>
+    <w:uiPriority w:val="99"/>
+    <w:rsid w:val="0097491F"/>
+  </w:style>
+  <w:style w:type="paragraph" w:styleId="a5">
+    <w:name w:val="footer"/>
+    <w:basedOn w:val="a"/>
+    <w:link w:val="Char0"/>
+    <w:uiPriority w:val="99"/>
+    <w:unhideWhenUsed/>
+    <w:rsid w:val="0097491F"/>
+    <w:pPr>
+      <w:tabs>
+        <w:tab w:val="center" w:pos="4513"/>
+        <w:tab w:val="right" w:pos="9026"/>
+      </w:tabs>
+      <w:snapToGrid w:val="0"/>
+    </w:pPr>
+  </w:style>
+  <w:style w:type="character" w:customStyle="1" w:styleId="Char0">
+    <w:name w:val="바닥글 Char"/>
+    <w:basedOn w:val="a0"/>
+    <w:link w:val="a5"/>
+    <w:uiPriority w:val="99"/>
+    <w:rsid w:val="0097491F"/>
+  </w:style>
 </w:styles>
 </file>
 

</xml_diff>